<commit_message>
Add MessageWrapper class, heavily refactor DBManager & Server classes
</commit_message>
<xml_diff>
--- a/Phase 2 Documents/Chat Relay – Design Document.docx
+++ b/Phase 2 Documents/Chat Relay – Design Document.docx
@@ -867,6 +867,224 @@
                 <w:rtl w:val="0"/>
               </w:rPr>
               <w:t xml:space="preserve">Add additional IT Admin Sequence Diagrams</w:t>
+            </w:r>
+            <w:r>
+              <w:rPr>
+                <w:rtl w:val="0"/>
+              </w:rPr>
+            </w:r>
+          </w:p>
+        </w:tc>
+        <w:tc>
+          <w:tcPr>
+            <w:tcBorders>
+              <w:top w:color="000000" w:space="0" w:sz="6" w:val="single"/>
+              <w:left w:color="000000" w:space="0" w:sz="6" w:val="single"/>
+              <w:bottom w:color="000000" w:space="0" w:sz="6" w:val="single"/>
+              <w:right w:color="000000" w:space="0" w:sz="6" w:val="single"/>
+            </w:tcBorders>
+            <w:shd w:fill="e5e5e5" w:val="clear"/>
+          </w:tcPr>
+          <w:p>
+            <w:pPr>
+              <w:keepNext w:val="0"/>
+              <w:keepLines w:val="0"/>
+              <w:pageBreakBefore w:val="0"/>
+              <w:widowControl w:val="0"/>
+              <w:pBdr>
+                <w:top w:space="0" w:sz="0" w:val="nil"/>
+                <w:left w:space="0" w:sz="0" w:val="nil"/>
+                <w:bottom w:space="0" w:sz="0" w:val="nil"/>
+                <w:right w:space="0" w:sz="0" w:val="nil"/>
+                <w:between w:space="0" w:sz="0" w:val="nil"/>
+              </w:pBdr>
+              <w:shd w:fill="auto" w:val="clear"/>
+              <w:spacing w:after="40" w:before="40" w:line="240" w:lineRule="auto"/>
+              <w:ind w:left="0" w:right="0" w:firstLine="0"/>
+              <w:jc w:val="left"/>
+              <w:rPr>
+                <w:rFonts w:ascii="Times New Roman" w:cs="Times New Roman" w:eastAsia="Times New Roman" w:hAnsi="Times New Roman"/>
+                <w:b w:val="0"/>
+                <w:i w:val="0"/>
+                <w:smallCaps w:val="0"/>
+                <w:strike w:val="0"/>
+                <w:color w:val="000000"/>
+                <w:sz w:val="20"/>
+                <w:szCs w:val="20"/>
+                <w:u w:val="none"/>
+                <w:shd w:fill="auto" w:val="clear"/>
+                <w:vertAlign w:val="baseline"/>
+              </w:rPr>
+            </w:pPr>
+            <w:r>
+              <w:rPr>
+                <w:rtl w:val="0"/>
+              </w:rPr>
+              <w:t xml:space="preserve">Kenny Kottenstette</w:t>
+            </w:r>
+            <w:r>
+              <w:rPr>
+                <w:rtl w:val="0"/>
+              </w:rPr>
+            </w:r>
+          </w:p>
+        </w:tc>
+      </w:tr>
+      <w:tr>
+        <w:trPr>
+          <w:cantSplit w:val="0"/>
+          <w:tblHeader w:val="0"/>
+        </w:trPr>
+        <w:tc>
+          <w:tcPr>
+            <w:tcBorders>
+              <w:top w:color="000000" w:space="0" w:sz="6" w:val="single"/>
+              <w:left w:color="000000" w:space="0" w:sz="6" w:val="single"/>
+              <w:bottom w:color="000000" w:space="0" w:sz="6" w:val="single"/>
+            </w:tcBorders>
+            <w:shd w:fill="e5e5e5" w:val="clear"/>
+          </w:tcPr>
+          <w:p>
+            <w:pPr>
+              <w:keepNext w:val="0"/>
+              <w:keepLines w:val="0"/>
+              <w:pageBreakBefore w:val="0"/>
+              <w:widowControl w:val="0"/>
+              <w:pBdr>
+                <w:top w:space="0" w:sz="0" w:val="nil"/>
+                <w:left w:space="0" w:sz="0" w:val="nil"/>
+                <w:bottom w:space="0" w:sz="0" w:val="nil"/>
+                <w:right w:space="0" w:sz="0" w:val="nil"/>
+                <w:between w:space="0" w:sz="0" w:val="nil"/>
+              </w:pBdr>
+              <w:shd w:fill="auto" w:val="clear"/>
+              <w:spacing w:after="40" w:before="40" w:line="240" w:lineRule="auto"/>
+              <w:ind w:left="0" w:right="0" w:firstLine="0"/>
+              <w:jc w:val="left"/>
+              <w:rPr>
+                <w:rFonts w:ascii="Times New Roman" w:cs="Times New Roman" w:eastAsia="Times New Roman" w:hAnsi="Times New Roman"/>
+                <w:b w:val="0"/>
+                <w:i w:val="0"/>
+                <w:smallCaps w:val="0"/>
+                <w:strike w:val="0"/>
+                <w:color w:val="000000"/>
+                <w:sz w:val="20"/>
+                <w:szCs w:val="20"/>
+                <w:shd w:fill="auto" w:val="clear"/>
+                <w:vertAlign w:val="baseline"/>
+              </w:rPr>
+            </w:pPr>
+            <w:r>
+              <w:rPr>
+                <w:rtl w:val="0"/>
+              </w:rPr>
+              <w:t xml:space="preserve">3/31/2025</w:t>
+            </w:r>
+            <w:r>
+              <w:rPr>
+                <w:rtl w:val="0"/>
+              </w:rPr>
+            </w:r>
+          </w:p>
+        </w:tc>
+        <w:tc>
+          <w:tcPr>
+            <w:tcBorders>
+              <w:top w:color="000000" w:space="0" w:sz="6" w:val="single"/>
+              <w:left w:color="000000" w:space="0" w:sz="6" w:val="single"/>
+              <w:bottom w:color="000000" w:space="0" w:sz="6" w:val="single"/>
+            </w:tcBorders>
+            <w:shd w:fill="e5e5e5" w:val="clear"/>
+          </w:tcPr>
+          <w:p>
+            <w:pPr>
+              <w:keepNext w:val="0"/>
+              <w:keepLines w:val="0"/>
+              <w:pageBreakBefore w:val="0"/>
+              <w:widowControl w:val="0"/>
+              <w:pBdr>
+                <w:top w:space="0" w:sz="0" w:val="nil"/>
+                <w:left w:space="0" w:sz="0" w:val="nil"/>
+                <w:bottom w:space="0" w:sz="0" w:val="nil"/>
+                <w:right w:space="0" w:sz="0" w:val="nil"/>
+                <w:between w:space="0" w:sz="0" w:val="nil"/>
+              </w:pBdr>
+              <w:shd w:fill="auto" w:val="clear"/>
+              <w:spacing w:after="40" w:before="40" w:line="240" w:lineRule="auto"/>
+              <w:ind w:left="0" w:right="0" w:firstLine="0"/>
+              <w:jc w:val="left"/>
+              <w:rPr>
+                <w:rFonts w:ascii="Times New Roman" w:cs="Times New Roman" w:eastAsia="Times New Roman" w:hAnsi="Times New Roman"/>
+                <w:b w:val="0"/>
+                <w:i w:val="0"/>
+                <w:smallCaps w:val="0"/>
+                <w:strike w:val="0"/>
+                <w:color w:val="000000"/>
+                <w:sz w:val="20"/>
+                <w:szCs w:val="20"/>
+                <w:u w:val="none"/>
+                <w:shd w:fill="auto" w:val="clear"/>
+                <w:vertAlign w:val="baseline"/>
+              </w:rPr>
+            </w:pPr>
+            <w:r>
+              <w:rPr>
+                <w:rtl w:val="0"/>
+              </w:rPr>
+              <w:t xml:space="preserve">1.2</w:t>
+            </w:r>
+            <w:r>
+              <w:rPr>
+                <w:rtl w:val="0"/>
+              </w:rPr>
+            </w:r>
+          </w:p>
+        </w:tc>
+        <w:tc>
+          <w:tcPr>
+            <w:tcBorders>
+              <w:top w:color="000000" w:space="0" w:sz="6" w:val="single"/>
+              <w:left w:color="000000" w:space="0" w:sz="6" w:val="single"/>
+              <w:bottom w:color="000000" w:space="0" w:sz="6" w:val="single"/>
+            </w:tcBorders>
+            <w:shd w:fill="e5e5e5" w:val="clear"/>
+          </w:tcPr>
+          <w:p>
+            <w:pPr>
+              <w:keepNext w:val="0"/>
+              <w:keepLines w:val="0"/>
+              <w:pageBreakBefore w:val="0"/>
+              <w:widowControl w:val="0"/>
+              <w:pBdr>
+                <w:top w:space="0" w:sz="0" w:val="nil"/>
+                <w:left w:space="0" w:sz="0" w:val="nil"/>
+                <w:bottom w:space="0" w:sz="0" w:val="nil"/>
+                <w:right w:space="0" w:sz="0" w:val="nil"/>
+                <w:between w:space="0" w:sz="0" w:val="nil"/>
+              </w:pBdr>
+              <w:shd w:fill="auto" w:val="clear"/>
+              <w:spacing w:after="40" w:before="40" w:line="240" w:lineRule="auto"/>
+              <w:ind w:left="0" w:right="0" w:firstLine="0"/>
+              <w:jc w:val="left"/>
+              <w:rPr>
+                <w:rFonts w:ascii="Times New Roman" w:cs="Times New Roman" w:eastAsia="Times New Roman" w:hAnsi="Times New Roman"/>
+                <w:b w:val="0"/>
+                <w:i w:val="0"/>
+                <w:smallCaps w:val="0"/>
+                <w:strike w:val="0"/>
+                <w:color w:val="000000"/>
+                <w:sz w:val="20"/>
+                <w:szCs w:val="20"/>
+                <w:u w:val="none"/>
+                <w:shd w:fill="auto" w:val="clear"/>
+                <w:vertAlign w:val="baseline"/>
+              </w:rPr>
+            </w:pPr>
+            <w:r>
+              <w:rPr>
+                <w:rtl w:val="0"/>
+              </w:rPr>
+              <w:t xml:space="preserve">Add MessageWrapper class, heavily refactor DBManager &amp; Server classes</w:t>
             </w:r>
             <w:r>
               <w:rPr>
@@ -3855,201 +4073,6 @@
           </w:p>
         </w:tc>
       </w:tr>
-      <w:tr>
-        <w:trPr>
-          <w:cantSplit w:val="0"/>
-          <w:tblHeader w:val="0"/>
-        </w:trPr>
-        <w:tc>
-          <w:tcPr>
-            <w:tcBorders>
-              <w:top w:color="000000" w:space="0" w:sz="6" w:val="single"/>
-              <w:left w:color="000000" w:space="0" w:sz="6" w:val="single"/>
-              <w:bottom w:color="000000" w:space="0" w:sz="6" w:val="single"/>
-            </w:tcBorders>
-            <w:shd w:fill="e5e5e5" w:val="clear"/>
-          </w:tcPr>
-          <w:p>
-            <w:pPr>
-              <w:keepNext w:val="0"/>
-              <w:keepLines w:val="0"/>
-              <w:pageBreakBefore w:val="0"/>
-              <w:widowControl w:val="0"/>
-              <w:pBdr>
-                <w:top w:space="0" w:sz="0" w:val="nil"/>
-                <w:left w:space="0" w:sz="0" w:val="nil"/>
-                <w:bottom w:space="0" w:sz="0" w:val="nil"/>
-                <w:right w:space="0" w:sz="0" w:val="nil"/>
-                <w:between w:space="0" w:sz="0" w:val="nil"/>
-              </w:pBdr>
-              <w:shd w:fill="auto" w:val="clear"/>
-              <w:spacing w:after="40" w:before="40" w:line="240" w:lineRule="auto"/>
-              <w:ind w:left="0" w:right="0" w:firstLine="0"/>
-              <w:jc w:val="left"/>
-              <w:rPr>
-                <w:rFonts w:ascii="Times New Roman" w:cs="Times New Roman" w:eastAsia="Times New Roman" w:hAnsi="Times New Roman"/>
-                <w:b w:val="0"/>
-                <w:i w:val="0"/>
-                <w:smallCaps w:val="0"/>
-                <w:strike w:val="0"/>
-                <w:color w:val="000000"/>
-                <w:sz w:val="20"/>
-                <w:szCs w:val="20"/>
-                <w:u w:val="single"/>
-                <w:shd w:fill="auto" w:val="clear"/>
-                <w:vertAlign w:val="baseline"/>
-              </w:rPr>
-            </w:pPr>
-            <w:r>
-              <w:rPr>
-                <w:rtl w:val="0"/>
-              </w:rPr>
-            </w:r>
-          </w:p>
-        </w:tc>
-        <w:tc>
-          <w:tcPr>
-            <w:tcBorders>
-              <w:top w:color="000000" w:space="0" w:sz="6" w:val="single"/>
-              <w:left w:color="000000" w:space="0" w:sz="6" w:val="single"/>
-              <w:bottom w:color="000000" w:space="0" w:sz="6" w:val="single"/>
-            </w:tcBorders>
-            <w:shd w:fill="e5e5e5" w:val="clear"/>
-          </w:tcPr>
-          <w:p>
-            <w:pPr>
-              <w:keepNext w:val="0"/>
-              <w:keepLines w:val="0"/>
-              <w:pageBreakBefore w:val="0"/>
-              <w:widowControl w:val="0"/>
-              <w:pBdr>
-                <w:top w:space="0" w:sz="0" w:val="nil"/>
-                <w:left w:space="0" w:sz="0" w:val="nil"/>
-                <w:bottom w:space="0" w:sz="0" w:val="nil"/>
-                <w:right w:space="0" w:sz="0" w:val="nil"/>
-                <w:between w:space="0" w:sz="0" w:val="nil"/>
-              </w:pBdr>
-              <w:shd w:fill="auto" w:val="clear"/>
-              <w:spacing w:after="40" w:before="40" w:line="240" w:lineRule="auto"/>
-              <w:ind w:left="0" w:right="0" w:firstLine="0"/>
-              <w:jc w:val="left"/>
-              <w:rPr>
-                <w:rFonts w:ascii="Times New Roman" w:cs="Times New Roman" w:eastAsia="Times New Roman" w:hAnsi="Times New Roman"/>
-                <w:b w:val="0"/>
-                <w:i w:val="0"/>
-                <w:smallCaps w:val="0"/>
-                <w:strike w:val="0"/>
-                <w:color w:val="000000"/>
-                <w:sz w:val="20"/>
-                <w:szCs w:val="20"/>
-                <w:u w:val="none"/>
-                <w:shd w:fill="auto" w:val="clear"/>
-                <w:vertAlign w:val="baseline"/>
-              </w:rPr>
-            </w:pPr>
-            <w:r>
-              <w:rPr>
-                <w:rtl w:val="0"/>
-              </w:rPr>
-            </w:r>
-          </w:p>
-        </w:tc>
-        <w:tc>
-          <w:tcPr>
-            <w:tcBorders>
-              <w:top w:color="000000" w:space="0" w:sz="6" w:val="single"/>
-              <w:left w:color="000000" w:space="0" w:sz="6" w:val="single"/>
-              <w:bottom w:color="000000" w:space="0" w:sz="6" w:val="single"/>
-            </w:tcBorders>
-            <w:shd w:fill="e5e5e5" w:val="clear"/>
-          </w:tcPr>
-          <w:p>
-            <w:pPr>
-              <w:keepNext w:val="0"/>
-              <w:keepLines w:val="0"/>
-              <w:pageBreakBefore w:val="0"/>
-              <w:widowControl w:val="0"/>
-              <w:pBdr>
-                <w:top w:space="0" w:sz="0" w:val="nil"/>
-                <w:left w:space="0" w:sz="0" w:val="nil"/>
-                <w:bottom w:space="0" w:sz="0" w:val="nil"/>
-                <w:right w:space="0" w:sz="0" w:val="nil"/>
-                <w:between w:space="0" w:sz="0" w:val="nil"/>
-              </w:pBdr>
-              <w:shd w:fill="auto" w:val="clear"/>
-              <w:spacing w:after="40" w:before="40" w:line="240" w:lineRule="auto"/>
-              <w:ind w:left="0" w:right="0" w:firstLine="0"/>
-              <w:jc w:val="left"/>
-              <w:rPr>
-                <w:rFonts w:ascii="Times New Roman" w:cs="Times New Roman" w:eastAsia="Times New Roman" w:hAnsi="Times New Roman"/>
-                <w:b w:val="0"/>
-                <w:i w:val="0"/>
-                <w:smallCaps w:val="0"/>
-                <w:strike w:val="0"/>
-                <w:color w:val="000000"/>
-                <w:sz w:val="20"/>
-                <w:szCs w:val="20"/>
-                <w:u w:val="none"/>
-                <w:shd w:fill="auto" w:val="clear"/>
-                <w:vertAlign w:val="baseline"/>
-              </w:rPr>
-            </w:pPr>
-            <w:r>
-              <w:rPr>
-                <w:rtl w:val="0"/>
-              </w:rPr>
-            </w:r>
-          </w:p>
-        </w:tc>
-        <w:tc>
-          <w:tcPr>
-            <w:tcBorders>
-              <w:top w:color="000000" w:space="0" w:sz="6" w:val="single"/>
-              <w:left w:color="000000" w:space="0" w:sz="6" w:val="single"/>
-              <w:bottom w:color="000000" w:space="0" w:sz="6" w:val="single"/>
-              <w:right w:color="000000" w:space="0" w:sz="6" w:val="single"/>
-            </w:tcBorders>
-            <w:shd w:fill="e5e5e5" w:val="clear"/>
-          </w:tcPr>
-          <w:p>
-            <w:pPr>
-              <w:keepNext w:val="0"/>
-              <w:keepLines w:val="0"/>
-              <w:pageBreakBefore w:val="0"/>
-              <w:widowControl w:val="0"/>
-              <w:pBdr>
-                <w:top w:space="0" w:sz="0" w:val="nil"/>
-                <w:left w:space="0" w:sz="0" w:val="nil"/>
-                <w:bottom w:space="0" w:sz="0" w:val="nil"/>
-                <w:right w:space="0" w:sz="0" w:val="nil"/>
-                <w:between w:space="0" w:sz="0" w:val="nil"/>
-              </w:pBdr>
-              <w:shd w:fill="auto" w:val="clear"/>
-              <w:spacing w:after="40" w:before="40" w:line="240" w:lineRule="auto"/>
-              <w:ind w:left="0" w:right="0" w:firstLine="0"/>
-              <w:jc w:val="left"/>
-              <w:rPr>
-                <w:rFonts w:ascii="Times New Roman" w:cs="Times New Roman" w:eastAsia="Times New Roman" w:hAnsi="Times New Roman"/>
-                <w:b w:val="0"/>
-                <w:i w:val="0"/>
-                <w:smallCaps w:val="0"/>
-                <w:strike w:val="0"/>
-                <w:color w:val="000000"/>
-                <w:sz w:val="20"/>
-                <w:szCs w:val="20"/>
-                <w:u w:val="none"/>
-                <w:shd w:fill="auto" w:val="clear"/>
-                <w:vertAlign w:val="baseline"/>
-              </w:rPr>
-            </w:pPr>
-            <w:r>
-              <w:rPr>
-                <w:rtl w:val="0"/>
-              </w:rPr>
-            </w:r>
-          </w:p>
-        </w:tc>
-      </w:tr>
     </w:tbl>
     <w:p>
       <w:pPr>
@@ -11554,12 +11577,12 @@
           <wp:inline distB="114300" distT="114300" distL="114300" distR="114300">
             <wp:extent cx="5486400" cy="2730500"/>
             <wp:effectExtent b="0" l="0" r="0" t="0"/>
-            <wp:docPr id="5" name="image3.png"/>
+            <wp:docPr id="5" name="image1.png"/>
             <a:graphic>
               <a:graphicData uri="http://schemas.openxmlformats.org/drawingml/2006/picture">
                 <pic:pic>
                   <pic:nvPicPr>
-                    <pic:cNvPr id="0" name="image3.png"/>
+                    <pic:cNvPr id="0" name="image1.png"/>
                     <pic:cNvPicPr preferRelativeResize="0"/>
                   </pic:nvPicPr>
                   <pic:blipFill>
@@ -11624,12 +11647,12 @@
           <wp:inline distB="114300" distT="114300" distL="114300" distR="114300">
             <wp:extent cx="5486400" cy="2552700"/>
             <wp:effectExtent b="0" l="0" r="0" t="0"/>
-            <wp:docPr id="4" name="image5.png"/>
+            <wp:docPr id="4" name="image3.png"/>
             <a:graphic>
               <a:graphicData uri="http://schemas.openxmlformats.org/drawingml/2006/picture">
                 <pic:pic>
                   <pic:nvPicPr>
-                    <pic:cNvPr id="0" name="image5.png"/>
+                    <pic:cNvPr id="0" name="image3.png"/>
                     <pic:cNvPicPr preferRelativeResize="0"/>
                   </pic:nvPicPr>
                   <pic:blipFill>
@@ -11906,12 +11929,12 @@
               <wp:extent cx="68580" cy="128270"/>
               <wp:effectExtent b="0" l="0" r="0" t="0"/>
               <wp:wrapSquare wrapText="bothSides" distB="0" distT="0" distL="0" distR="0"/>
-              <wp:docPr id="2" name="image1.png"/>
+              <wp:docPr id="2" name="image5.png"/>
               <a:graphic>
                 <a:graphicData uri="http://schemas.openxmlformats.org/drawingml/2006/picture">
                   <pic:pic>
                     <pic:nvPicPr>
-                      <pic:cNvPr id="0" name="image1.png"/>
+                      <pic:cNvPr id="0" name="image5.png"/>
                       <pic:cNvPicPr preferRelativeResize="0"/>
                     </pic:nvPicPr>
                     <pic:blipFill>

</xml_diff>

<commit_message>
Added Sequence Diagrams for Client and GUI
</commit_message>
<xml_diff>
--- a/Phase 2 Documents/Chat Relay – Design Document.docx
+++ b/Phase 2 Documents/Chat Relay – Design Document.docx
@@ -1188,11 +1188,16 @@
                 <w:color w:val="000000"/>
                 <w:sz w:val="20"/>
                 <w:szCs w:val="20"/>
-                <w:u w:val="single"/>
                 <w:shd w:fill="auto" w:val="clear"/>
                 <w:vertAlign w:val="baseline"/>
               </w:rPr>
             </w:pPr>
+            <w:r>
+              <w:rPr>
+                <w:rtl w:val="0"/>
+              </w:rPr>
+              <w:t xml:space="preserve">3/31/2025</w:t>
+            </w:r>
             <w:r>
               <w:rPr>
                 <w:rtl w:val="0"/>
@@ -1244,6 +1249,12 @@
               <w:rPr>
                 <w:rtl w:val="0"/>
               </w:rPr>
+              <w:t xml:space="preserve">1.3</w:t>
+            </w:r>
+            <w:r>
+              <w:rPr>
+                <w:rtl w:val="0"/>
+              </w:rPr>
             </w:r>
           </w:p>
         </w:tc>
@@ -1287,6 +1298,12 @@
                 <w:vertAlign w:val="baseline"/>
               </w:rPr>
             </w:pPr>
+            <w:r>
+              <w:rPr>
+                <w:rtl w:val="0"/>
+              </w:rPr>
+              <w:t xml:space="preserve">Added Sequence Diagrams for Client and GUI</w:t>
+            </w:r>
             <w:r>
               <w:rPr>
                 <w:rtl w:val="0"/>
@@ -1335,6 +1352,12 @@
                 <w:vertAlign w:val="baseline"/>
               </w:rPr>
             </w:pPr>
+            <w:r>
+              <w:rPr>
+                <w:rtl w:val="0"/>
+              </w:rPr>
+              <w:t xml:space="preserve">Zoheb Sharif</w:t>
+            </w:r>
             <w:r>
               <w:rPr>
                 <w:rtl w:val="0"/>
@@ -11577,12 +11600,12 @@
           <wp:inline distB="114300" distT="114300" distL="114300" distR="114300">
             <wp:extent cx="5486400" cy="2730500"/>
             <wp:effectExtent b="0" l="0" r="0" t="0"/>
-            <wp:docPr id="5" name="image1.png"/>
+            <wp:docPr id="6" name="image3.png"/>
             <a:graphic>
               <a:graphicData uri="http://schemas.openxmlformats.org/drawingml/2006/picture">
                 <pic:pic>
                   <pic:nvPicPr>
-                    <pic:cNvPr id="0" name="image1.png"/>
+                    <pic:cNvPr id="0" name="image3.png"/>
                     <pic:cNvPicPr preferRelativeResize="0"/>
                   </pic:nvPicPr>
                   <pic:blipFill>
@@ -11612,12 +11635,12 @@
           <wp:inline distB="114300" distT="114300" distL="114300" distR="114300">
             <wp:extent cx="5486400" cy="2628900"/>
             <wp:effectExtent b="0" l="0" r="0" t="0"/>
-            <wp:docPr id="6" name="image2.png"/>
+            <wp:docPr id="8" name="image4.png"/>
             <a:graphic>
               <a:graphicData uri="http://schemas.openxmlformats.org/drawingml/2006/picture">
                 <pic:pic>
                   <pic:nvPicPr>
-                    <pic:cNvPr id="0" name="image2.png"/>
+                    <pic:cNvPr id="0" name="image4.png"/>
                     <pic:cNvPicPr preferRelativeResize="0"/>
                   </pic:nvPicPr>
                   <pic:blipFill>
@@ -11647,12 +11670,12 @@
           <wp:inline distB="114300" distT="114300" distL="114300" distR="114300">
             <wp:extent cx="5486400" cy="2552700"/>
             <wp:effectExtent b="0" l="0" r="0" t="0"/>
-            <wp:docPr id="4" name="image3.png"/>
+            <wp:docPr id="5" name="image6.png"/>
             <a:graphic>
               <a:graphicData uri="http://schemas.openxmlformats.org/drawingml/2006/picture">
                 <pic:pic>
                   <pic:nvPicPr>
-                    <pic:cNvPr id="0" name="image3.png"/>
+                    <pic:cNvPr id="0" name="image6.png"/>
                     <pic:cNvPicPr preferRelativeResize="0"/>
                   </pic:nvPicPr>
                   <pic:blipFill>
@@ -11704,12 +11727,12 @@
           <wp:inline distB="114300" distT="114300" distL="114300" distR="114300">
             <wp:extent cx="5486400" cy="2908300"/>
             <wp:effectExtent b="0" l="0" r="0" t="0"/>
-            <wp:docPr id="3" name="image4.png"/>
+            <wp:docPr id="4" name="image5.png"/>
             <a:graphic>
               <a:graphicData uri="http://schemas.openxmlformats.org/drawingml/2006/picture">
                 <pic:pic>
                   <pic:nvPicPr>
-                    <pic:cNvPr id="0" name="image4.png"/>
+                    <pic:cNvPr id="0" name="image5.png"/>
                     <pic:cNvPicPr preferRelativeResize="0"/>
                   </pic:nvPicPr>
                   <pic:blipFill>
@@ -11723,6 +11746,87 @@
                     <a:xfrm>
                       <a:off x="0" y="0"/>
                       <a:ext cx="5486400" cy="2908300"/>
+                    </a:xfrm>
+                    <a:prstGeom prst="rect"/>
+                    <a:ln/>
+                  </pic:spPr>
+                </pic:pic>
+              </a:graphicData>
+            </a:graphic>
+          </wp:inline>
+        </w:drawing>
+      </w:r>
+      <w:r>
+        <w:rPr>
+          <w:rtl w:val="0"/>
+        </w:rPr>
+      </w:r>
+    </w:p>
+    <w:p>
+      <w:pPr>
+        <w:ind w:left="720" w:firstLine="0"/>
+        <w:rPr/>
+      </w:pPr>
+      <w:r>
+        <w:rPr/>
+        <w:drawing>
+          <wp:inline distB="114300" distT="114300" distL="114300" distR="114300">
+            <wp:extent cx="5486400" cy="8394700"/>
+            <wp:effectExtent b="0" l="0" r="0" t="0"/>
+            <wp:docPr id="7" name="image2.png"/>
+            <a:graphic>
+              <a:graphicData uri="http://schemas.openxmlformats.org/drawingml/2006/picture">
+                <pic:pic>
+                  <pic:nvPicPr>
+                    <pic:cNvPr id="0" name="image2.png"/>
+                    <pic:cNvPicPr preferRelativeResize="0"/>
+                  </pic:nvPicPr>
+                  <pic:blipFill>
+                    <a:blip r:embed="rId17"/>
+                    <a:srcRect b="0" l="0" r="0" t="0"/>
+                    <a:stretch>
+                      <a:fillRect/>
+                    </a:stretch>
+                  </pic:blipFill>
+                  <pic:spPr>
+                    <a:xfrm>
+                      <a:off x="0" y="0"/>
+                      <a:ext cx="5486400" cy="8394700"/>
+                    </a:xfrm>
+                    <a:prstGeom prst="rect"/>
+                    <a:ln/>
+                  </pic:spPr>
+                </pic:pic>
+              </a:graphicData>
+            </a:graphic>
+          </wp:inline>
+        </w:drawing>
+      </w:r>
+      <w:r>
+        <w:rPr/>
+        <w:drawing>
+          <wp:inline distB="114300" distT="114300" distL="114300" distR="114300">
+            <wp:extent cx="5486400" cy="6184900"/>
+            <wp:effectExtent b="0" l="0" r="0" t="0"/>
+            <wp:docPr id="3" name="image1.png"/>
+            <a:graphic>
+              <a:graphicData uri="http://schemas.openxmlformats.org/drawingml/2006/picture">
+                <pic:pic>
+                  <pic:nvPicPr>
+                    <pic:cNvPr id="0" name="image1.png"/>
+                    <pic:cNvPicPr preferRelativeResize="0"/>
+                  </pic:nvPicPr>
+                  <pic:blipFill>
+                    <a:blip r:embed="rId18"/>
+                    <a:srcRect b="0" l="0" r="0" t="0"/>
+                    <a:stretch>
+                      <a:fillRect/>
+                    </a:stretch>
+                  </pic:blipFill>
+                  <pic:spPr>
+                    <a:xfrm>
+                      <a:off x="0" y="0"/>
+                      <a:ext cx="5486400" cy="6184900"/>
                     </a:xfrm>
                     <a:prstGeom prst="rect"/>
                     <a:ln/>
@@ -11929,12 +12033,12 @@
               <wp:extent cx="68580" cy="128270"/>
               <wp:effectExtent b="0" l="0" r="0" t="0"/>
               <wp:wrapSquare wrapText="bothSides" distB="0" distT="0" distL="0" distR="0"/>
-              <wp:docPr id="2" name="image5.png"/>
+              <wp:docPr id="2" name="image7.png"/>
               <a:graphic>
                 <a:graphicData uri="http://schemas.openxmlformats.org/drawingml/2006/picture">
                   <pic:pic>
                     <pic:nvPicPr>
-                      <pic:cNvPr id="0" name="image5.png"/>
+                      <pic:cNvPr id="0" name="image7.png"/>
                       <pic:cNvPicPr preferRelativeResize="0"/>
                     </pic:nvPicPr>
                     <pic:blipFill>

</xml_diff>

<commit_message>
Updated Doc and Meeting notes
Added work discussed during the meeting on 4/1.
</commit_message>
<xml_diff>
--- a/Phase 2 Documents/Chat Relay – Design Document.docx
+++ b/Phase 2 Documents/Chat Relay – Design Document.docx
@@ -622,7 +622,23 @@
               </w:rPr>
             </w:pPr>
             <w:r>
-              <w:t>Add MessageWrapper class, heavily refactor DBManager &amp; Server classes</w:t>
+              <w:t xml:space="preserve">Add </w:t>
+            </w:r>
+            <w:proofErr w:type="spellStart"/>
+            <w:r>
+              <w:t>MessageWrapper</w:t>
+            </w:r>
+            <w:proofErr w:type="spellEnd"/>
+            <w:r>
+              <w:t xml:space="preserve"> class, heavily refactor </w:t>
+            </w:r>
+            <w:proofErr w:type="spellStart"/>
+            <w:r>
+              <w:t>DBManager</w:t>
+            </w:r>
+            <w:proofErr w:type="spellEnd"/>
+            <w:r>
+              <w:t xml:space="preserve"> &amp; Server classes</w:t>
             </w:r>
           </w:p>
         </w:tc>
@@ -2459,18 +2475,16 @@
     </w:p>
     <w:sdt>
       <w:sdtPr>
+        <w:rPr>
+          <w:b w:val="0"/>
+          <w:caps w:val="0"/>
+        </w:rPr>
         <w:id w:val="-475609671"/>
         <w:docPartObj>
           <w:docPartGallery w:val="Table of Contents"/>
           <w:docPartUnique/>
         </w:docPartObj>
       </w:sdtPr>
-      <w:sdtEndPr>
-        <w:rPr>
-          <w:b w:val="0"/>
-          <w:caps w:val="0"/>
-        </w:rPr>
-      </w:sdtEndPr>
       <w:sdtContent>
         <w:p>
           <w:pPr>
@@ -4036,7 +4050,25 @@
           <w:sz w:val="24"/>
           <w:szCs w:val="24"/>
         </w:rPr>
-        <w:t>User’s credentials is in data file</w:t>
+        <w:t xml:space="preserve">User’s credentials </w:t>
+      </w:r>
+      <w:proofErr w:type="gramStart"/>
+      <w:r>
+        <w:rPr>
+          <w:color w:val="000000"/>
+          <w:sz w:val="24"/>
+          <w:szCs w:val="24"/>
+        </w:rPr>
+        <w:t>is</w:t>
+      </w:r>
+      <w:proofErr w:type="gramEnd"/>
+      <w:r>
+        <w:rPr>
+          <w:color w:val="000000"/>
+          <w:sz w:val="24"/>
+          <w:szCs w:val="24"/>
+        </w:rPr>
+        <w:t xml:space="preserve"> in data file</w:t>
       </w:r>
     </w:p>
     <w:p>
@@ -4379,13 +4411,23 @@
           <w:szCs w:val="24"/>
         </w:rPr>
       </w:pPr>
-      <w:r>
-        <w:rPr>
-          <w:color w:val="000000"/>
-          <w:sz w:val="24"/>
-          <w:szCs w:val="24"/>
-        </w:rPr>
-        <w:t>User has connectivity issues</w:t>
+      <w:proofErr w:type="gramStart"/>
+      <w:r>
+        <w:rPr>
+          <w:color w:val="000000"/>
+          <w:sz w:val="24"/>
+          <w:szCs w:val="24"/>
+        </w:rPr>
+        <w:t>User has</w:t>
+      </w:r>
+      <w:proofErr w:type="gramEnd"/>
+      <w:r>
+        <w:rPr>
+          <w:color w:val="000000"/>
+          <w:sz w:val="24"/>
+          <w:szCs w:val="24"/>
+        </w:rPr>
+        <w:t xml:space="preserve"> connectivity issues</w:t>
       </w:r>
     </w:p>
     <w:p>
@@ -4774,7 +4816,25 @@
           <w:sz w:val="24"/>
           <w:szCs w:val="24"/>
         </w:rPr>
-        <w:t>After login, user is in messaging interface</w:t>
+        <w:t xml:space="preserve">After login, </w:t>
+      </w:r>
+      <w:proofErr w:type="gramStart"/>
+      <w:r>
+        <w:rPr>
+          <w:color w:val="000000"/>
+          <w:sz w:val="24"/>
+          <w:szCs w:val="24"/>
+        </w:rPr>
+        <w:t>user</w:t>
+      </w:r>
+      <w:proofErr w:type="gramEnd"/>
+      <w:r>
+        <w:rPr>
+          <w:color w:val="000000"/>
+          <w:sz w:val="24"/>
+          <w:szCs w:val="24"/>
+        </w:rPr>
+        <w:t xml:space="preserve"> is in messaging interface</w:t>
       </w:r>
     </w:p>
     <w:p>
@@ -4837,8 +4897,18 @@
           <w:sz w:val="24"/>
           <w:szCs w:val="24"/>
         </w:rPr>
-        <w:t>User sends message</w:t>
-      </w:r>
+        <w:t xml:space="preserve">User sends </w:t>
+      </w:r>
+      <w:proofErr w:type="gramStart"/>
+      <w:r>
+        <w:rPr>
+          <w:color w:val="000000"/>
+          <w:sz w:val="24"/>
+          <w:szCs w:val="24"/>
+        </w:rPr>
+        <w:t>message</w:t>
+      </w:r>
+      <w:proofErr w:type="gramEnd"/>
     </w:p>
     <w:p>
       <w:pPr>
@@ -4858,8 +4928,18 @@
           <w:sz w:val="24"/>
           <w:szCs w:val="24"/>
         </w:rPr>
-        <w:t>System sends message</w:t>
-      </w:r>
+        <w:t xml:space="preserve">System sends </w:t>
+      </w:r>
+      <w:proofErr w:type="gramStart"/>
+      <w:r>
+        <w:rPr>
+          <w:color w:val="000000"/>
+          <w:sz w:val="24"/>
+          <w:szCs w:val="24"/>
+        </w:rPr>
+        <w:t>message</w:t>
+      </w:r>
+      <w:proofErr w:type="gramEnd"/>
     </w:p>
     <w:p>
       <w:pPr>
@@ -5334,13 +5414,23 @@
           <w:szCs w:val="24"/>
         </w:rPr>
       </w:pPr>
-      <w:r>
-        <w:rPr>
-          <w:color w:val="000000"/>
-          <w:sz w:val="24"/>
-          <w:szCs w:val="24"/>
-        </w:rPr>
-        <w:t>System creates group chat with all added recipients</w:t>
+      <w:proofErr w:type="gramStart"/>
+      <w:r>
+        <w:rPr>
+          <w:color w:val="000000"/>
+          <w:sz w:val="24"/>
+          <w:szCs w:val="24"/>
+        </w:rPr>
+        <w:t>System</w:t>
+      </w:r>
+      <w:proofErr w:type="gramEnd"/>
+      <w:r>
+        <w:rPr>
+          <w:color w:val="000000"/>
+          <w:sz w:val="24"/>
+          <w:szCs w:val="24"/>
+        </w:rPr>
+        <w:t xml:space="preserve"> creates group chat with all added recipients</w:t>
       </w:r>
     </w:p>
     <w:p>
@@ -5453,7 +5543,25 @@
           <w:sz w:val="24"/>
           <w:szCs w:val="24"/>
         </w:rPr>
-        <w:t>To make a group chat, you must have at least two recipients. If two recipients don’t exist for the user to add, an error message is thrown</w:t>
+        <w:t xml:space="preserve">To </w:t>
+      </w:r>
+      <w:proofErr w:type="gramStart"/>
+      <w:r>
+        <w:rPr>
+          <w:color w:val="000000"/>
+          <w:sz w:val="24"/>
+          <w:szCs w:val="24"/>
+        </w:rPr>
+        <w:t>make</w:t>
+      </w:r>
+      <w:proofErr w:type="gramEnd"/>
+      <w:r>
+        <w:rPr>
+          <w:color w:val="000000"/>
+          <w:sz w:val="24"/>
+          <w:szCs w:val="24"/>
+        </w:rPr>
+        <w:t xml:space="preserve"> a group chat, you must have at least two recipients. If two recipients don’t exist for the user to add, an error message is thrown</w:t>
       </w:r>
     </w:p>
     <w:p>
@@ -5775,7 +5883,43 @@
           <w:sz w:val="24"/>
           <w:szCs w:val="24"/>
         </w:rPr>
-        <w:t>After login, IT user navigates to admin interface</w:t>
+        <w:t xml:space="preserve">After login, </w:t>
+      </w:r>
+      <w:proofErr w:type="gramStart"/>
+      <w:r>
+        <w:rPr>
+          <w:color w:val="000000"/>
+          <w:sz w:val="24"/>
+          <w:szCs w:val="24"/>
+        </w:rPr>
+        <w:t>IT</w:t>
+      </w:r>
+      <w:proofErr w:type="gramEnd"/>
+      <w:r>
+        <w:rPr>
+          <w:color w:val="000000"/>
+          <w:sz w:val="24"/>
+          <w:szCs w:val="24"/>
+        </w:rPr>
+        <w:t xml:space="preserve"> user navigates to </w:t>
+      </w:r>
+      <w:proofErr w:type="gramStart"/>
+      <w:r>
+        <w:rPr>
+          <w:color w:val="000000"/>
+          <w:sz w:val="24"/>
+          <w:szCs w:val="24"/>
+        </w:rPr>
+        <w:t>admin</w:t>
+      </w:r>
+      <w:proofErr w:type="gramEnd"/>
+      <w:r>
+        <w:rPr>
+          <w:color w:val="000000"/>
+          <w:sz w:val="24"/>
+          <w:szCs w:val="24"/>
+        </w:rPr>
+        <w:t xml:space="preserve"> interface</w:t>
       </w:r>
     </w:p>
     <w:p>
@@ -5817,7 +5961,25 @@
           <w:sz w:val="24"/>
           <w:szCs w:val="24"/>
         </w:rPr>
-        <w:t>Admin receives a success message of the new user being created</w:t>
+        <w:t xml:space="preserve">Admin receives a </w:t>
+      </w:r>
+      <w:proofErr w:type="gramStart"/>
+      <w:r>
+        <w:rPr>
+          <w:color w:val="000000"/>
+          <w:sz w:val="24"/>
+          <w:szCs w:val="24"/>
+        </w:rPr>
+        <w:t>success</w:t>
+      </w:r>
+      <w:proofErr w:type="gramEnd"/>
+      <w:r>
+        <w:rPr>
+          <w:color w:val="000000"/>
+          <w:sz w:val="24"/>
+          <w:szCs w:val="24"/>
+        </w:rPr>
+        <w:t xml:space="preserve"> message of the new user being created</w:t>
       </w:r>
     </w:p>
     <w:p>
@@ -5870,7 +6032,27 @@
               <w:sz w:val="24"/>
               <w:szCs w:val="24"/>
             </w:rPr>
-            <w:t>If User’s first name and last name are under 3 characters in length, just use the the 1 or 2 characters (Ex: Kenneth Ko → KenKo)</w:t>
+            <w:t xml:space="preserve">If User’s first name and last name are under 3 characters in length, just use the </w:t>
+          </w:r>
+          <w:proofErr w:type="spellStart"/>
+          <w:r>
+            <w:rPr>
+              <w:rFonts w:ascii="Cardo" w:eastAsia="Cardo" w:hAnsi="Cardo" w:cs="Cardo"/>
+              <w:color w:val="000000"/>
+              <w:sz w:val="24"/>
+              <w:szCs w:val="24"/>
+            </w:rPr>
+            <w:t>the</w:t>
+          </w:r>
+          <w:proofErr w:type="spellEnd"/>
+          <w:r>
+            <w:rPr>
+              <w:rFonts w:ascii="Cardo" w:eastAsia="Cardo" w:hAnsi="Cardo" w:cs="Cardo"/>
+              <w:color w:val="000000"/>
+              <w:sz w:val="24"/>
+              <w:szCs w:val="24"/>
+            </w:rPr>
+            <w:t xml:space="preserve"> 1 or 2 characters (Ex: Kenneth Ko → KenKo)</w:t>
           </w:r>
         </w:sdtContent>
       </w:sdt>
@@ -6243,7 +6425,25 @@
           <w:sz w:val="24"/>
           <w:szCs w:val="24"/>
         </w:rPr>
-        <w:t>The target user is disabled/re-enabled and their login credentials are invalid for future system access</w:t>
+        <w:t>The target user is disabled/re-</w:t>
+      </w:r>
+      <w:proofErr w:type="gramStart"/>
+      <w:r>
+        <w:rPr>
+          <w:color w:val="000000"/>
+          <w:sz w:val="24"/>
+          <w:szCs w:val="24"/>
+        </w:rPr>
+        <w:t>enabled</w:t>
+      </w:r>
+      <w:proofErr w:type="gramEnd"/>
+      <w:r>
+        <w:rPr>
+          <w:color w:val="000000"/>
+          <w:sz w:val="24"/>
+          <w:szCs w:val="24"/>
+        </w:rPr>
+        <w:t xml:space="preserve"> and their login credentials are invalid for future system access</w:t>
       </w:r>
     </w:p>
     <w:p>
@@ -6289,7 +6489,25 @@
           <w:sz w:val="24"/>
           <w:szCs w:val="24"/>
         </w:rPr>
-        <w:t>After login, IT User navigates to admin interface</w:t>
+        <w:t xml:space="preserve">After login, IT User navigates to </w:t>
+      </w:r>
+      <w:proofErr w:type="gramStart"/>
+      <w:r>
+        <w:rPr>
+          <w:color w:val="000000"/>
+          <w:sz w:val="24"/>
+          <w:szCs w:val="24"/>
+        </w:rPr>
+        <w:t>admin</w:t>
+      </w:r>
+      <w:proofErr w:type="gramEnd"/>
+      <w:r>
+        <w:rPr>
+          <w:color w:val="000000"/>
+          <w:sz w:val="24"/>
+          <w:szCs w:val="24"/>
+        </w:rPr>
+        <w:t xml:space="preserve"> interface</w:t>
       </w:r>
     </w:p>
     <w:p>
@@ -6378,7 +6596,25 @@
           <w:sz w:val="24"/>
           <w:szCs w:val="24"/>
         </w:rPr>
-        <w:t>If target User is an IT User, the option shouldn’t be listed in the UI</w:t>
+        <w:t xml:space="preserve">If </w:t>
+      </w:r>
+      <w:proofErr w:type="gramStart"/>
+      <w:r>
+        <w:rPr>
+          <w:color w:val="000000"/>
+          <w:sz w:val="24"/>
+          <w:szCs w:val="24"/>
+        </w:rPr>
+        <w:t>target</w:t>
+      </w:r>
+      <w:proofErr w:type="gramEnd"/>
+      <w:r>
+        <w:rPr>
+          <w:color w:val="000000"/>
+          <w:sz w:val="24"/>
+          <w:szCs w:val="24"/>
+        </w:rPr>
+        <w:t xml:space="preserve"> User is an IT User, the option shouldn’t be listed in the UI</w:t>
       </w:r>
     </w:p>
     <w:p>
@@ -7089,13 +7325,23 @@
           <w:szCs w:val="24"/>
         </w:rPr>
       </w:pPr>
-      <w:r>
-        <w:rPr>
-          <w:color w:val="000000"/>
-          <w:sz w:val="24"/>
-          <w:szCs w:val="24"/>
-        </w:rPr>
-        <w:t>User must have successfully logged in with valid credentials</w:t>
+      <w:proofErr w:type="gramStart"/>
+      <w:r>
+        <w:rPr>
+          <w:color w:val="000000"/>
+          <w:sz w:val="24"/>
+          <w:szCs w:val="24"/>
+        </w:rPr>
+        <w:t>User</w:t>
+      </w:r>
+      <w:proofErr w:type="gramEnd"/>
+      <w:r>
+        <w:rPr>
+          <w:color w:val="000000"/>
+          <w:sz w:val="24"/>
+          <w:szCs w:val="24"/>
+        </w:rPr>
+        <w:t xml:space="preserve"> must have successfully logged in with valid credentials</w:t>
       </w:r>
     </w:p>
     <w:p>
@@ -7229,8 +7475,18 @@
           <w:sz w:val="24"/>
           <w:szCs w:val="24"/>
         </w:rPr>
-        <w:t>The system asks for confirmation of logout</w:t>
-      </w:r>
+        <w:t xml:space="preserve">The system asks for confirmation of </w:t>
+      </w:r>
+      <w:proofErr w:type="gramStart"/>
+      <w:r>
+        <w:rPr>
+          <w:color w:val="000000"/>
+          <w:sz w:val="24"/>
+          <w:szCs w:val="24"/>
+        </w:rPr>
+        <w:t>logout</w:t>
+      </w:r>
+      <w:proofErr w:type="gramEnd"/>
     </w:p>
     <w:p>
       <w:pPr>
@@ -7790,7 +8046,25 @@
           <w:sz w:val="24"/>
           <w:szCs w:val="24"/>
         </w:rPr>
-        <w:t>If the group chat </w:t>
+        <w:t xml:space="preserve">If the group </w:t>
+      </w:r>
+      <w:proofErr w:type="gramStart"/>
+      <w:r>
+        <w:rPr>
+          <w:color w:val="000000"/>
+          <w:sz w:val="24"/>
+          <w:szCs w:val="24"/>
+        </w:rPr>
+        <w:t>chat</w:t>
+      </w:r>
+      <w:proofErr w:type="gramEnd"/>
+      <w:r>
+        <w:rPr>
+          <w:color w:val="000000"/>
+          <w:sz w:val="24"/>
+          <w:szCs w:val="24"/>
+        </w:rPr>
+        <w:t> </w:t>
       </w:r>
     </w:p>
     <w:p>
@@ -7836,7 +8110,25 @@
           <w:sz w:val="24"/>
           <w:szCs w:val="24"/>
         </w:rPr>
-        <w:t>If file writing operation fails, the user is notified</w:t>
+        <w:t xml:space="preserve">If file </w:t>
+      </w:r>
+      <w:proofErr w:type="gramStart"/>
+      <w:r>
+        <w:rPr>
+          <w:color w:val="000000"/>
+          <w:sz w:val="24"/>
+          <w:szCs w:val="24"/>
+        </w:rPr>
+        <w:t>writing operation</w:t>
+      </w:r>
+      <w:proofErr w:type="gramEnd"/>
+      <w:r>
+        <w:rPr>
+          <w:color w:val="000000"/>
+          <w:sz w:val="24"/>
+          <w:szCs w:val="24"/>
+        </w:rPr>
+        <w:t xml:space="preserve"> fails, the user is notified</w:t>
       </w:r>
     </w:p>
     <w:p>
@@ -8110,13 +8402,23 @@
           <w:szCs w:val="24"/>
         </w:rPr>
       </w:pPr>
-      <w:r>
-        <w:rPr>
-          <w:color w:val="000000"/>
-          <w:sz w:val="24"/>
-          <w:szCs w:val="24"/>
-        </w:rPr>
-        <w:t>User will be added from group chat.</w:t>
+      <w:proofErr w:type="gramStart"/>
+      <w:r>
+        <w:rPr>
+          <w:color w:val="000000"/>
+          <w:sz w:val="24"/>
+          <w:szCs w:val="24"/>
+        </w:rPr>
+        <w:t>User</w:t>
+      </w:r>
+      <w:proofErr w:type="gramEnd"/>
+      <w:r>
+        <w:rPr>
+          <w:color w:val="000000"/>
+          <w:sz w:val="24"/>
+          <w:szCs w:val="24"/>
+        </w:rPr>
+        <w:t xml:space="preserve"> will be added from group chat.</w:t>
       </w:r>
     </w:p>
     <w:p>
@@ -8131,13 +8433,23 @@
           <w:szCs w:val="24"/>
         </w:rPr>
       </w:pPr>
-      <w:r>
-        <w:rPr>
-          <w:color w:val="000000"/>
-          <w:sz w:val="24"/>
-          <w:szCs w:val="24"/>
-        </w:rPr>
-        <w:t>User will be deleted.</w:t>
+      <w:proofErr w:type="gramStart"/>
+      <w:r>
+        <w:rPr>
+          <w:color w:val="000000"/>
+          <w:sz w:val="24"/>
+          <w:szCs w:val="24"/>
+        </w:rPr>
+        <w:t>User</w:t>
+      </w:r>
+      <w:proofErr w:type="gramEnd"/>
+      <w:r>
+        <w:rPr>
+          <w:color w:val="000000"/>
+          <w:sz w:val="24"/>
+          <w:szCs w:val="24"/>
+        </w:rPr>
+        <w:t xml:space="preserve"> will be deleted.</w:t>
       </w:r>
     </w:p>
     <w:p>
@@ -8204,7 +8516,25 @@
           <w:sz w:val="24"/>
           <w:szCs w:val="24"/>
         </w:rPr>
-        <w:t>User selects the manage icon.</w:t>
+        <w:t xml:space="preserve">User selects the </w:t>
+      </w:r>
+      <w:proofErr w:type="gramStart"/>
+      <w:r>
+        <w:rPr>
+          <w:color w:val="000000"/>
+          <w:sz w:val="24"/>
+          <w:szCs w:val="24"/>
+        </w:rPr>
+        <w:t>manage</w:t>
+      </w:r>
+      <w:proofErr w:type="gramEnd"/>
+      <w:r>
+        <w:rPr>
+          <w:color w:val="000000"/>
+          <w:sz w:val="24"/>
+          <w:szCs w:val="24"/>
+        </w:rPr>
+        <w:t xml:space="preserve"> icon.</w:t>
       </w:r>
     </w:p>
     <w:p>
@@ -8246,7 +8576,25 @@
           <w:sz w:val="24"/>
           <w:szCs w:val="24"/>
         </w:rPr>
-        <w:t>User will be prompted to add/delete user, or rename chat.</w:t>
+        <w:t xml:space="preserve">User will be prompted to add/delete </w:t>
+      </w:r>
+      <w:proofErr w:type="gramStart"/>
+      <w:r>
+        <w:rPr>
+          <w:color w:val="000000"/>
+          <w:sz w:val="24"/>
+          <w:szCs w:val="24"/>
+        </w:rPr>
+        <w:t>user, or</w:t>
+      </w:r>
+      <w:proofErr w:type="gramEnd"/>
+      <w:r>
+        <w:rPr>
+          <w:color w:val="000000"/>
+          <w:sz w:val="24"/>
+          <w:szCs w:val="24"/>
+        </w:rPr>
+        <w:t xml:space="preserve"> rename chat.</w:t>
       </w:r>
     </w:p>
     <w:p>
@@ -8314,7 +8662,25 @@
           <w:sz w:val="24"/>
           <w:szCs w:val="24"/>
         </w:rPr>
-        <w:t>Delete user from chat</w:t>
+        <w:t xml:space="preserve">Delete </w:t>
+      </w:r>
+      <w:proofErr w:type="gramStart"/>
+      <w:r>
+        <w:rPr>
+          <w:color w:val="000000"/>
+          <w:sz w:val="24"/>
+          <w:szCs w:val="24"/>
+        </w:rPr>
+        <w:t>user</w:t>
+      </w:r>
+      <w:proofErr w:type="gramEnd"/>
+      <w:r>
+        <w:rPr>
+          <w:color w:val="000000"/>
+          <w:sz w:val="24"/>
+          <w:szCs w:val="24"/>
+        </w:rPr>
+        <w:t xml:space="preserve"> from chat</w:t>
       </w:r>
     </w:p>
     <w:p>
@@ -8525,7 +8891,17 @@
               <w:spacing w:line="360" w:lineRule="auto"/>
             </w:pPr>
             <w:r>
-              <w:t>- firstName : String</w:t>
+              <w:t xml:space="preserve">- </w:t>
+            </w:r>
+            <w:proofErr w:type="spellStart"/>
+            <w:proofErr w:type="gramStart"/>
+            <w:r>
+              <w:t>firstName</w:t>
+            </w:r>
+            <w:proofErr w:type="spellEnd"/>
+            <w:proofErr w:type="gramEnd"/>
+            <w:r>
+              <w:t xml:space="preserve"> : String</w:t>
             </w:r>
           </w:p>
           <w:p>
@@ -8542,7 +8918,15 @@
               <w:spacing w:line="360" w:lineRule="auto"/>
             </w:pPr>
             <w:r>
-              <w:t>- lastName : String</w:t>
+              <w:t xml:space="preserve">- </w:t>
+            </w:r>
+            <w:proofErr w:type="spellStart"/>
+            <w:r>
+              <w:t>lastName</w:t>
+            </w:r>
+            <w:proofErr w:type="spellEnd"/>
+            <w:r>
+              <w:t xml:space="preserve"> : String</w:t>
             </w:r>
           </w:p>
           <w:p>
@@ -8593,7 +8977,15 @@
               <w:spacing w:line="360" w:lineRule="auto"/>
             </w:pPr>
             <w:r>
-              <w:t>- isDisabled: Boolean = false</w:t>
+              <w:t xml:space="preserve">- </w:t>
+            </w:r>
+            <w:proofErr w:type="spellStart"/>
+            <w:r>
+              <w:t>isDisabled</w:t>
+            </w:r>
+            <w:proofErr w:type="spellEnd"/>
+            <w:r>
+              <w:t>: Boolean = false</w:t>
             </w:r>
           </w:p>
           <w:p>
@@ -8610,7 +9002,15 @@
               <w:spacing w:line="360" w:lineRule="auto"/>
             </w:pPr>
             <w:r>
-              <w:t>- isAdmin: Boolean = false</w:t>
+              <w:t xml:space="preserve">- </w:t>
+            </w:r>
+            <w:proofErr w:type="spellStart"/>
+            <w:r>
+              <w:t>isAdmin</w:t>
+            </w:r>
+            <w:proofErr w:type="spellEnd"/>
+            <w:r>
+              <w:t>: Boolean = false</w:t>
             </w:r>
           </w:p>
           <w:p>
@@ -8651,7 +9051,31 @@
               <w:spacing w:line="360" w:lineRule="auto"/>
             </w:pPr>
             <w:r>
-              <w:t>+ AbstractUser(firstName : String, lastname: String, password: String)</w:t>
+              <w:t xml:space="preserve">+ </w:t>
+            </w:r>
+            <w:proofErr w:type="spellStart"/>
+            <w:r>
+              <w:t>AbstractUser</w:t>
+            </w:r>
+            <w:proofErr w:type="spellEnd"/>
+            <w:r>
+              <w:t>(</w:t>
+            </w:r>
+            <w:proofErr w:type="spellStart"/>
+            <w:r>
+              <w:t>firstName</w:t>
+            </w:r>
+            <w:proofErr w:type="spellEnd"/>
+            <w:r>
+              <w:t xml:space="preserve"> : String, </w:t>
+            </w:r>
+            <w:proofErr w:type="spellStart"/>
+            <w:r>
+              <w:t>lastname</w:t>
+            </w:r>
+            <w:proofErr w:type="spellEnd"/>
+            <w:r>
+              <w:t>: String, password: String)</w:t>
             </w:r>
           </w:p>
           <w:p>
@@ -8668,7 +9092,15 @@
               <w:spacing w:line="360" w:lineRule="auto"/>
             </w:pPr>
             <w:r>
-              <w:t>+ getFirstName() : String</w:t>
+              <w:t xml:space="preserve">+ </w:t>
+            </w:r>
+            <w:proofErr w:type="spellStart"/>
+            <w:r>
+              <w:t>getFirstName</w:t>
+            </w:r>
+            <w:proofErr w:type="spellEnd"/>
+            <w:r>
+              <w:t>() : String</w:t>
             </w:r>
           </w:p>
           <w:p>
@@ -8685,7 +9117,15 @@
               <w:spacing w:line="360" w:lineRule="auto"/>
             </w:pPr>
             <w:r>
-              <w:t>+ getLastName() : String</w:t>
+              <w:t xml:space="preserve">+ </w:t>
+            </w:r>
+            <w:proofErr w:type="spellStart"/>
+            <w:r>
+              <w:t>getLastName</w:t>
+            </w:r>
+            <w:proofErr w:type="spellEnd"/>
+            <w:r>
+              <w:t>() : String</w:t>
             </w:r>
           </w:p>
           <w:p>
@@ -8702,7 +9142,15 @@
               <w:spacing w:line="360" w:lineRule="auto"/>
             </w:pPr>
             <w:r>
-              <w:t>+ getUserName() : String</w:t>
+              <w:t xml:space="preserve">+ </w:t>
+            </w:r>
+            <w:proofErr w:type="spellStart"/>
+            <w:r>
+              <w:t>getUserName</w:t>
+            </w:r>
+            <w:proofErr w:type="spellEnd"/>
+            <w:r>
+              <w:t>() : String</w:t>
             </w:r>
           </w:p>
           <w:p>
@@ -8719,7 +9167,16 @@
               <w:spacing w:line="360" w:lineRule="auto"/>
             </w:pPr>
             <w:r>
-              <w:t>+ getId() : String</w:t>
+              <w:lastRenderedPageBreak/>
+              <w:t xml:space="preserve">+ </w:t>
+            </w:r>
+            <w:proofErr w:type="spellStart"/>
+            <w:r>
+              <w:t>getId</w:t>
+            </w:r>
+            <w:proofErr w:type="spellEnd"/>
+            <w:r>
+              <w:t>() : String</w:t>
             </w:r>
           </w:p>
           <w:p>
@@ -8736,7 +9193,15 @@
               <w:spacing w:line="360" w:lineRule="auto"/>
             </w:pPr>
             <w:r>
-              <w:t>+ getChats() : Chat[]</w:t>
+              <w:t xml:space="preserve">+ </w:t>
+            </w:r>
+            <w:proofErr w:type="spellStart"/>
+            <w:r>
+              <w:t>getChats</w:t>
+            </w:r>
+            <w:proofErr w:type="spellEnd"/>
+            <w:r>
+              <w:t>() : Chat[]</w:t>
             </w:r>
           </w:p>
           <w:p>
@@ -8753,7 +9218,15 @@
               <w:spacing w:line="360" w:lineRule="auto"/>
             </w:pPr>
             <w:r>
-              <w:t>+ toString() : String</w:t>
+              <w:t xml:space="preserve">+ </w:t>
+            </w:r>
+            <w:proofErr w:type="spellStart"/>
+            <w:r>
+              <w:t>toString</w:t>
+            </w:r>
+            <w:proofErr w:type="spellEnd"/>
+            <w:r>
+              <w:t>() : String</w:t>
             </w:r>
           </w:p>
           <w:p>
@@ -8770,7 +9243,15 @@
               <w:spacing w:line="360" w:lineRule="auto"/>
             </w:pPr>
             <w:r>
-              <w:t>+ createChat(users : User[]) : void</w:t>
+              <w:t xml:space="preserve">+ </w:t>
+            </w:r>
+            <w:proofErr w:type="spellStart"/>
+            <w:r>
+              <w:t>createChat</w:t>
+            </w:r>
+            <w:proofErr w:type="spellEnd"/>
+            <w:r>
+              <w:t>(users : User[]) : void</w:t>
             </w:r>
           </w:p>
           <w:p>
@@ -8787,8 +9268,15 @@
               <w:spacing w:line="360" w:lineRule="auto"/>
             </w:pPr>
             <w:r>
-              <w:lastRenderedPageBreak/>
-              <w:t>+ addUserToChat(user : User) : void</w:t>
+              <w:t xml:space="preserve">+ </w:t>
+            </w:r>
+            <w:proofErr w:type="spellStart"/>
+            <w:r>
+              <w:t>addUserToChat</w:t>
+            </w:r>
+            <w:proofErr w:type="spellEnd"/>
+            <w:r>
+              <w:t>(user : User) : void</w:t>
             </w:r>
           </w:p>
           <w:p>
@@ -8805,7 +9293,15 @@
               <w:spacing w:line="360" w:lineRule="auto"/>
             </w:pPr>
             <w:r>
-              <w:t>+ sendMessage()</w:t>
+              <w:t xml:space="preserve">+ </w:t>
+            </w:r>
+            <w:proofErr w:type="spellStart"/>
+            <w:r>
+              <w:t>sendMessage</w:t>
+            </w:r>
+            <w:proofErr w:type="spellEnd"/>
+            <w:r>
+              <w:t>()</w:t>
             </w:r>
           </w:p>
           <w:p>
@@ -8863,10 +9359,6 @@
             <w:pPr>
               <w:spacing w:line="360" w:lineRule="auto"/>
               <w:jc w:val="center"/>
-              <w:rPr>
-                <w:sz w:val="24"/>
-                <w:szCs w:val="24"/>
-              </w:rPr>
             </w:pPr>
           </w:p>
         </w:tc>
@@ -8879,27 +9371,64 @@
           <w:p>
             <w:pPr>
               <w:spacing w:line="360" w:lineRule="auto"/>
-              <w:rPr>
-                <w:sz w:val="24"/>
-                <w:szCs w:val="24"/>
-              </w:rPr>
             </w:pPr>
             <w:r>
-              <w:rPr>
-                <w:sz w:val="24"/>
-                <w:szCs w:val="24"/>
-              </w:rPr>
-              <w:t xml:space="preserve">+ ITAdmin(firstName : String, lastname: String, passwordString, isAdmin </w:t>
-            </w:r>
-            <w:r>
-              <w:t>Boolean</w:t>
-            </w:r>
-            <w:r>
-              <w:rPr>
-                <w:sz w:val="24"/>
-                <w:szCs w:val="24"/>
-              </w:rPr>
-              <w:t xml:space="preserve"> =</w:t>
+              <w:t xml:space="preserve">+ </w:t>
+            </w:r>
+            <w:proofErr w:type="spellStart"/>
+            <w:r>
+              <w:t>ITAdmin</w:t>
+            </w:r>
+            <w:proofErr w:type="spellEnd"/>
+            <w:r>
+              <w:t>(</w:t>
+            </w:r>
+            <w:proofErr w:type="spellStart"/>
+            <w:r>
+              <w:t>firstName</w:t>
+            </w:r>
+            <w:proofErr w:type="spellEnd"/>
+            <w:r>
+              <w:t xml:space="preserve"> : String, </w:t>
+            </w:r>
+            <w:proofErr w:type="spellStart"/>
+            <w:r>
+              <w:t>lastname</w:t>
+            </w:r>
+            <w:proofErr w:type="spellEnd"/>
+            <w:r>
+              <w:t xml:space="preserve">: String, </w:t>
+            </w:r>
+            <w:proofErr w:type="spellStart"/>
+            <w:r>
+              <w:t>passwordString</w:t>
+            </w:r>
+            <w:proofErr w:type="spellEnd"/>
+            <w:r>
+              <w:t xml:space="preserve">, </w:t>
+            </w:r>
+            <w:proofErr w:type="spellStart"/>
+            <w:r>
+              <w:t>isAdmin</w:t>
+            </w:r>
+            <w:proofErr w:type="spellEnd"/>
+            <w:r>
+              <w:t xml:space="preserve"> Boolean =</w:t>
+            </w:r>
+            <w:r>
+              <w:t xml:space="preserve"> </w:t>
+            </w:r>
+            <w:r>
+              <w:t>true)</w:t>
+            </w:r>
+          </w:p>
+          <w:p>
+            <w:pPr>
+              <w:spacing w:line="360" w:lineRule="auto"/>
+              <w:ind w:left="720"/>
+            </w:pPr>
+            <w:r>
+              <w:t>- Constructor for creating an Admin</w:t>
             </w:r>
           </w:p>
           <w:p>
@@ -8907,24 +9436,24 @@
               <w:spacing w:line="360" w:lineRule="auto"/>
             </w:pPr>
             <w:r>
-              <w:rPr>
-                <w:sz w:val="24"/>
-                <w:szCs w:val="24"/>
-              </w:rPr>
-              <w:t>true)</w:t>
+              <w:t xml:space="preserve">+ </w:t>
+            </w:r>
+            <w:proofErr w:type="spellStart"/>
+            <w:r>
+              <w:t>createUser</w:t>
+            </w:r>
+            <w:proofErr w:type="spellEnd"/>
+            <w:r>
+              <w:t>() : void</w:t>
             </w:r>
           </w:p>
           <w:p>
             <w:pPr>
               <w:spacing w:line="360" w:lineRule="auto"/>
               <w:ind w:left="720"/>
-              <w:rPr>
-                <w:sz w:val="24"/>
-                <w:szCs w:val="24"/>
-              </w:rPr>
             </w:pPr>
             <w:r>
-              <w:t>- Constructor for creating an Admin</w:t>
+              <w:t xml:space="preserve">- User creation is controlled only by IT Admin </w:t>
             </w:r>
           </w:p>
           <w:p>
@@ -8932,24 +9461,24 @@
               <w:spacing w:line="360" w:lineRule="auto"/>
             </w:pPr>
             <w:r>
-              <w:rPr>
-                <w:sz w:val="24"/>
-                <w:szCs w:val="24"/>
-              </w:rPr>
-              <w:t>+ createUser() : void</w:t>
+              <w:t xml:space="preserve">+ </w:t>
+            </w:r>
+            <w:proofErr w:type="spellStart"/>
+            <w:r>
+              <w:t>disableUser</w:t>
+            </w:r>
+            <w:proofErr w:type="spellEnd"/>
+            <w:r>
+              <w:t>(user : User) : void</w:t>
             </w:r>
           </w:p>
           <w:p>
             <w:pPr>
               <w:spacing w:line="360" w:lineRule="auto"/>
               <w:ind w:left="720"/>
-              <w:rPr>
-                <w:sz w:val="24"/>
-                <w:szCs w:val="24"/>
-              </w:rPr>
             </w:pPr>
             <w:r>
-              <w:t xml:space="preserve">- User creation is controlled only by IT Admin </w:t>
+              <w:t>- User status is controlled only by IT Admin</w:t>
             </w:r>
           </w:p>
           <w:p>
@@ -8957,21 +9486,21 @@
               <w:spacing w:line="360" w:lineRule="auto"/>
             </w:pPr>
             <w:r>
-              <w:rPr>
-                <w:sz w:val="24"/>
-                <w:szCs w:val="24"/>
-              </w:rPr>
-              <w:t>+ disableUser(user : User) : void</w:t>
+              <w:t xml:space="preserve">+ </w:t>
+            </w:r>
+            <w:proofErr w:type="spellStart"/>
+            <w:r>
+              <w:t>enableUser</w:t>
+            </w:r>
+            <w:proofErr w:type="spellEnd"/>
+            <w:r>
+              <w:t>(user: User) : void</w:t>
             </w:r>
           </w:p>
           <w:p>
             <w:pPr>
               <w:spacing w:line="360" w:lineRule="auto"/>
               <w:ind w:left="720"/>
-              <w:rPr>
-                <w:sz w:val="24"/>
-                <w:szCs w:val="24"/>
-              </w:rPr>
             </w:pPr>
             <w:r>
               <w:t>- User status is controlled only by IT Admin</w:t>
@@ -8982,40 +9511,15 @@
               <w:spacing w:line="360" w:lineRule="auto"/>
             </w:pPr>
             <w:r>
-              <w:rPr>
-                <w:sz w:val="24"/>
-                <w:szCs w:val="24"/>
-              </w:rPr>
-              <w:t>+ enableUser(user: User) : void</w:t>
-            </w:r>
-          </w:p>
-          <w:p>
-            <w:pPr>
-              <w:spacing w:line="360" w:lineRule="auto"/>
-              <w:ind w:left="720"/>
-              <w:rPr>
-                <w:sz w:val="24"/>
-                <w:szCs w:val="24"/>
-              </w:rPr>
-            </w:pPr>
-            <w:r>
-              <w:t>- User status is controlled only by IT Admin</w:t>
-            </w:r>
-          </w:p>
-          <w:p>
-            <w:pPr>
-              <w:spacing w:line="360" w:lineRule="auto"/>
-              <w:rPr>
-                <w:sz w:val="24"/>
-                <w:szCs w:val="24"/>
-              </w:rPr>
-            </w:pPr>
-            <w:r>
-              <w:rPr>
-                <w:sz w:val="24"/>
-                <w:szCs w:val="24"/>
-              </w:rPr>
-              <w:t>+ writeChatLog(chat : Chat)</w:t>
+              <w:t xml:space="preserve">+ </w:t>
+            </w:r>
+            <w:proofErr w:type="spellStart"/>
+            <w:r>
+              <w:t>writeChatLog</w:t>
+            </w:r>
+            <w:proofErr w:type="spellEnd"/>
+            <w:r>
+              <w:t>(chat : Chat)</w:t>
             </w:r>
           </w:p>
         </w:tc>
@@ -9073,7 +9577,23 @@
               <w:spacing w:line="360" w:lineRule="auto"/>
             </w:pPr>
             <w:r>
-              <w:t>+ User(firstName: String, lastName: String, username: String, password : String</w:t>
+              <w:t>+ User(</w:t>
+            </w:r>
+            <w:proofErr w:type="spellStart"/>
+            <w:r>
+              <w:t>firstName</w:t>
+            </w:r>
+            <w:proofErr w:type="spellEnd"/>
+            <w:r>
+              <w:t xml:space="preserve">: String, </w:t>
+            </w:r>
+            <w:proofErr w:type="spellStart"/>
+            <w:r>
+              <w:t>lastName</w:t>
+            </w:r>
+            <w:proofErr w:type="spellEnd"/>
+            <w:r>
+              <w:t>: String, username: String, password : String</w:t>
             </w:r>
             <w:r>
               <w:t xml:space="preserve">) </w:t>

</xml_diff>

<commit_message>
Added information to Section 1
Updated with information about the project
</commit_message>
<xml_diff>
--- a/Phase 2 Documents/Chat Relay – Design Document.docx
+++ b/Phase 2 Documents/Chat Relay – Design Document.docx
@@ -821,13 +821,11 @@
               <w:spacing w:before="40" w:after="40"/>
               <w:rPr>
                 <w:color w:val="000000"/>
-                <w:u w:val="single"/>
               </w:rPr>
             </w:pPr>
             <w:r>
               <w:rPr>
                 <w:color w:val="000000"/>
-                <w:u w:val="single"/>
               </w:rPr>
               <w:t>3/31/2025</w:t>
             </w:r>
@@ -958,7 +956,141 @@
               <w:spacing w:before="40" w:after="40"/>
               <w:rPr>
                 <w:color w:val="000000"/>
-                <w:u w:val="single"/>
+              </w:rPr>
+            </w:pPr>
+            <w:r>
+              <w:rPr>
+                <w:color w:val="000000"/>
+              </w:rPr>
+              <w:t>4/2/2025</w:t>
+            </w:r>
+          </w:p>
+        </w:tc>
+        <w:tc>
+          <w:tcPr>
+            <w:tcW w:w="1083" w:type="dxa"/>
+            <w:tcBorders>
+              <w:top w:val="single" w:sz="6" w:space="0" w:color="000000"/>
+              <w:left w:val="single" w:sz="6" w:space="0" w:color="000000"/>
+              <w:bottom w:val="single" w:sz="6" w:space="0" w:color="000000"/>
+            </w:tcBorders>
+            <w:shd w:val="clear" w:color="auto" w:fill="E5E5E5"/>
+          </w:tcPr>
+          <w:p>
+            <w:pPr>
+              <w:widowControl w:val="0"/>
+              <w:pBdr>
+                <w:top w:val="nil"/>
+                <w:left w:val="nil"/>
+                <w:bottom w:val="nil"/>
+                <w:right w:val="nil"/>
+                <w:between w:val="nil"/>
+              </w:pBdr>
+              <w:spacing w:before="40" w:after="40"/>
+              <w:rPr>
+                <w:color w:val="000000"/>
+              </w:rPr>
+            </w:pPr>
+            <w:r>
+              <w:rPr>
+                <w:color w:val="000000"/>
+              </w:rPr>
+              <w:t>1.5</w:t>
+            </w:r>
+          </w:p>
+        </w:tc>
+        <w:tc>
+          <w:tcPr>
+            <w:tcW w:w="3813" w:type="dxa"/>
+            <w:tcBorders>
+              <w:top w:val="single" w:sz="6" w:space="0" w:color="000000"/>
+              <w:left w:val="single" w:sz="6" w:space="0" w:color="000000"/>
+              <w:bottom w:val="single" w:sz="6" w:space="0" w:color="000000"/>
+            </w:tcBorders>
+            <w:shd w:val="clear" w:color="auto" w:fill="E5E5E5"/>
+          </w:tcPr>
+          <w:p>
+            <w:pPr>
+              <w:widowControl w:val="0"/>
+              <w:pBdr>
+                <w:top w:val="nil"/>
+                <w:left w:val="nil"/>
+                <w:bottom w:val="nil"/>
+                <w:right w:val="nil"/>
+                <w:between w:val="nil"/>
+              </w:pBdr>
+              <w:spacing w:before="40" w:after="40"/>
+              <w:rPr>
+                <w:color w:val="000000"/>
+              </w:rPr>
+            </w:pPr>
+            <w:r>
+              <w:rPr>
+                <w:color w:val="000000"/>
+              </w:rPr>
+              <w:t>Added information to Section 1</w:t>
+            </w:r>
+          </w:p>
+        </w:tc>
+        <w:tc>
+          <w:tcPr>
+            <w:tcW w:w="2591" w:type="dxa"/>
+            <w:tcBorders>
+              <w:top w:val="single" w:sz="6" w:space="0" w:color="000000"/>
+              <w:left w:val="single" w:sz="6" w:space="0" w:color="000000"/>
+              <w:bottom w:val="single" w:sz="6" w:space="0" w:color="000000"/>
+              <w:right w:val="single" w:sz="6" w:space="0" w:color="000000"/>
+            </w:tcBorders>
+            <w:shd w:val="clear" w:color="auto" w:fill="E5E5E5"/>
+          </w:tcPr>
+          <w:p>
+            <w:pPr>
+              <w:widowControl w:val="0"/>
+              <w:pBdr>
+                <w:top w:val="nil"/>
+                <w:left w:val="nil"/>
+                <w:bottom w:val="nil"/>
+                <w:right w:val="nil"/>
+                <w:between w:val="nil"/>
+              </w:pBdr>
+              <w:spacing w:before="40" w:after="40"/>
+              <w:rPr>
+                <w:color w:val="000000"/>
+              </w:rPr>
+            </w:pPr>
+            <w:r>
+              <w:rPr>
+                <w:color w:val="000000"/>
+              </w:rPr>
+              <w:t>Talhah Shaik</w:t>
+            </w:r>
+          </w:p>
+        </w:tc>
+      </w:tr>
+      <w:tr>
+        <w:tc>
+          <w:tcPr>
+            <w:tcW w:w="1276" w:type="dxa"/>
+            <w:tcBorders>
+              <w:top w:val="single" w:sz="6" w:space="0" w:color="000000"/>
+              <w:left w:val="single" w:sz="6" w:space="0" w:color="000000"/>
+              <w:bottom w:val="single" w:sz="6" w:space="0" w:color="000000"/>
+            </w:tcBorders>
+            <w:shd w:val="clear" w:color="auto" w:fill="E5E5E5"/>
+          </w:tcPr>
+          <w:p>
+            <w:pPr>
+              <w:widowControl w:val="0"/>
+              <w:pBdr>
+                <w:top w:val="nil"/>
+                <w:left w:val="nil"/>
+                <w:bottom w:val="nil"/>
+                <w:right w:val="nil"/>
+                <w:between w:val="nil"/>
+              </w:pBdr>
+              <w:spacing w:before="40" w:after="40"/>
+              <w:rPr>
+                <w:color w:val="000000"/>
               </w:rPr>
             </w:pPr>
           </w:p>
@@ -1070,7 +1202,6 @@
               <w:spacing w:before="40" w:after="40"/>
               <w:rPr>
                 <w:color w:val="000000"/>
-                <w:u w:val="single"/>
               </w:rPr>
             </w:pPr>
           </w:p>
@@ -1182,7 +1313,6 @@
               <w:spacing w:before="40" w:after="40"/>
               <w:rPr>
                 <w:color w:val="000000"/>
-                <w:u w:val="single"/>
               </w:rPr>
             </w:pPr>
           </w:p>
@@ -1294,7 +1424,6 @@
               <w:spacing w:before="40" w:after="40"/>
               <w:rPr>
                 <w:color w:val="000000"/>
-                <w:u w:val="single"/>
               </w:rPr>
             </w:pPr>
           </w:p>
@@ -1406,7 +1535,6 @@
               <w:spacing w:before="40" w:after="40"/>
               <w:rPr>
                 <w:color w:val="000000"/>
-                <w:u w:val="single"/>
               </w:rPr>
             </w:pPr>
           </w:p>
@@ -1518,7 +1646,6 @@
               <w:spacing w:before="40" w:after="40"/>
               <w:rPr>
                 <w:color w:val="000000"/>
-                <w:u w:val="single"/>
               </w:rPr>
             </w:pPr>
           </w:p>
@@ -1630,7 +1757,6 @@
               <w:spacing w:before="40" w:after="40"/>
               <w:rPr>
                 <w:color w:val="000000"/>
-                <w:u w:val="single"/>
               </w:rPr>
             </w:pPr>
           </w:p>
@@ -1742,7 +1868,6 @@
               <w:spacing w:before="40" w:after="40"/>
               <w:rPr>
                 <w:color w:val="000000"/>
-                <w:u w:val="single"/>
               </w:rPr>
             </w:pPr>
           </w:p>
@@ -1854,7 +1979,6 @@
               <w:spacing w:before="40" w:after="40"/>
               <w:rPr>
                 <w:color w:val="000000"/>
-                <w:u w:val="single"/>
               </w:rPr>
             </w:pPr>
           </w:p>
@@ -1966,7 +2090,6 @@
               <w:spacing w:before="40" w:after="40"/>
               <w:rPr>
                 <w:color w:val="000000"/>
-                <w:u w:val="single"/>
               </w:rPr>
             </w:pPr>
           </w:p>
@@ -2078,7 +2201,6 @@
               <w:spacing w:before="40" w:after="40"/>
               <w:rPr>
                 <w:color w:val="000000"/>
-                <w:u w:val="single"/>
               </w:rPr>
             </w:pPr>
           </w:p>
@@ -2190,119 +2312,6 @@
               <w:spacing w:before="40" w:after="40"/>
               <w:rPr>
                 <w:color w:val="000000"/>
-                <w:u w:val="single"/>
-              </w:rPr>
-            </w:pPr>
-          </w:p>
-        </w:tc>
-        <w:tc>
-          <w:tcPr>
-            <w:tcW w:w="1083" w:type="dxa"/>
-            <w:tcBorders>
-              <w:top w:val="single" w:sz="6" w:space="0" w:color="000000"/>
-              <w:left w:val="single" w:sz="6" w:space="0" w:color="000000"/>
-              <w:bottom w:val="single" w:sz="6" w:space="0" w:color="000000"/>
-            </w:tcBorders>
-            <w:shd w:val="clear" w:color="auto" w:fill="E5E5E5"/>
-          </w:tcPr>
-          <w:p>
-            <w:pPr>
-              <w:widowControl w:val="0"/>
-              <w:pBdr>
-                <w:top w:val="nil"/>
-                <w:left w:val="nil"/>
-                <w:bottom w:val="nil"/>
-                <w:right w:val="nil"/>
-                <w:between w:val="nil"/>
-              </w:pBdr>
-              <w:spacing w:before="40" w:after="40"/>
-              <w:rPr>
-                <w:color w:val="000000"/>
-              </w:rPr>
-            </w:pPr>
-          </w:p>
-        </w:tc>
-        <w:tc>
-          <w:tcPr>
-            <w:tcW w:w="3813" w:type="dxa"/>
-            <w:tcBorders>
-              <w:top w:val="single" w:sz="6" w:space="0" w:color="000000"/>
-              <w:left w:val="single" w:sz="6" w:space="0" w:color="000000"/>
-              <w:bottom w:val="single" w:sz="6" w:space="0" w:color="000000"/>
-            </w:tcBorders>
-            <w:shd w:val="clear" w:color="auto" w:fill="E5E5E5"/>
-          </w:tcPr>
-          <w:p>
-            <w:pPr>
-              <w:widowControl w:val="0"/>
-              <w:pBdr>
-                <w:top w:val="nil"/>
-                <w:left w:val="nil"/>
-                <w:bottom w:val="nil"/>
-                <w:right w:val="nil"/>
-                <w:between w:val="nil"/>
-              </w:pBdr>
-              <w:spacing w:before="40" w:after="40"/>
-              <w:rPr>
-                <w:color w:val="000000"/>
-              </w:rPr>
-            </w:pPr>
-          </w:p>
-        </w:tc>
-        <w:tc>
-          <w:tcPr>
-            <w:tcW w:w="2591" w:type="dxa"/>
-            <w:tcBorders>
-              <w:top w:val="single" w:sz="6" w:space="0" w:color="000000"/>
-              <w:left w:val="single" w:sz="6" w:space="0" w:color="000000"/>
-              <w:bottom w:val="single" w:sz="6" w:space="0" w:color="000000"/>
-              <w:right w:val="single" w:sz="6" w:space="0" w:color="000000"/>
-            </w:tcBorders>
-            <w:shd w:val="clear" w:color="auto" w:fill="E5E5E5"/>
-          </w:tcPr>
-          <w:p>
-            <w:pPr>
-              <w:widowControl w:val="0"/>
-              <w:pBdr>
-                <w:top w:val="nil"/>
-                <w:left w:val="nil"/>
-                <w:bottom w:val="nil"/>
-                <w:right w:val="nil"/>
-                <w:between w:val="nil"/>
-              </w:pBdr>
-              <w:spacing w:before="40" w:after="40"/>
-              <w:rPr>
-                <w:color w:val="000000"/>
-              </w:rPr>
-            </w:pPr>
-          </w:p>
-        </w:tc>
-      </w:tr>
-      <w:tr>
-        <w:tc>
-          <w:tcPr>
-            <w:tcW w:w="1276" w:type="dxa"/>
-            <w:tcBorders>
-              <w:top w:val="single" w:sz="6" w:space="0" w:color="000000"/>
-              <w:left w:val="single" w:sz="6" w:space="0" w:color="000000"/>
-              <w:bottom w:val="single" w:sz="6" w:space="0" w:color="000000"/>
-            </w:tcBorders>
-            <w:shd w:val="clear" w:color="auto" w:fill="E5E5E5"/>
-          </w:tcPr>
-          <w:p>
-            <w:pPr>
-              <w:widowControl w:val="0"/>
-              <w:pBdr>
-                <w:top w:val="nil"/>
-                <w:left w:val="nil"/>
-                <w:bottom w:val="nil"/>
-                <w:right w:val="nil"/>
-                <w:between w:val="nil"/>
-              </w:pBdr>
-              <w:spacing w:before="40" w:after="40"/>
-              <w:rPr>
-                <w:color w:val="000000"/>
-                <w:u w:val="single"/>
               </w:rPr>
             </w:pPr>
           </w:p>
@@ -2512,7 +2521,7 @@
           <w:r>
             <w:fldChar w:fldCharType="separate"/>
           </w:r>
-          <w:hyperlink w:anchor="_Toc194336217" w:history="1">
+          <w:hyperlink w:anchor="_Toc194533290" w:history="1">
             <w:r>
               <w:rPr>
                 <w:rStyle w:val="Hyperlink"/>
@@ -2559,7 +2568,7 @@
                 <w:noProof/>
                 <w:webHidden/>
               </w:rPr>
-              <w:instrText xml:space="preserve"> PAGEREF _Toc194336217 \h </w:instrText>
+              <w:instrText xml:space="preserve"> PAGEREF _Toc194533290 \h </w:instrText>
             </w:r>
             <w:r>
               <w:rPr>
@@ -2606,7 +2615,7 @@
               <w14:ligatures w14:val="standardContextual"/>
             </w:rPr>
           </w:pPr>
-          <w:hyperlink w:anchor="_Toc194336218" w:history="1">
+          <w:hyperlink w:anchor="_Toc194533291" w:history="1">
             <w:r>
               <w:rPr>
                 <w:rStyle w:val="Hyperlink"/>
@@ -2652,7 +2661,7 @@
                 <w:noProof/>
                 <w:webHidden/>
               </w:rPr>
-              <w:instrText xml:space="preserve"> PAGEREF _Toc194336218 \h </w:instrText>
+              <w:instrText xml:space="preserve"> PAGEREF _Toc194533291 \h </w:instrText>
             </w:r>
             <w:r>
               <w:rPr>
@@ -2699,7 +2708,7 @@
               <w14:ligatures w14:val="standardContextual"/>
             </w:rPr>
           </w:pPr>
-          <w:hyperlink w:anchor="_Toc194336219" w:history="1">
+          <w:hyperlink w:anchor="_Toc194533292" w:history="1">
             <w:r>
               <w:rPr>
                 <w:rStyle w:val="Hyperlink"/>
@@ -2745,7 +2754,7 @@
                 <w:noProof/>
                 <w:webHidden/>
               </w:rPr>
-              <w:instrText xml:space="preserve"> PAGEREF _Toc194336219 \h </w:instrText>
+              <w:instrText xml:space="preserve"> PAGEREF _Toc194533292 \h </w:instrText>
             </w:r>
             <w:r>
               <w:rPr>
@@ -2792,7 +2801,7 @@
               <w14:ligatures w14:val="standardContextual"/>
             </w:rPr>
           </w:pPr>
-          <w:hyperlink w:anchor="_Toc194336220" w:history="1">
+          <w:hyperlink w:anchor="_Toc194533293" w:history="1">
             <w:r>
               <w:rPr>
                 <w:rStyle w:val="Hyperlink"/>
@@ -2838,7 +2847,7 @@
                 <w:noProof/>
                 <w:webHidden/>
               </w:rPr>
-              <w:instrText xml:space="preserve"> PAGEREF _Toc194336220 \h </w:instrText>
+              <w:instrText xml:space="preserve"> PAGEREF _Toc194533293 \h </w:instrText>
             </w:r>
             <w:r>
               <w:rPr>
@@ -2885,7 +2894,7 @@
               <w14:ligatures w14:val="standardContextual"/>
             </w:rPr>
           </w:pPr>
-          <w:hyperlink w:anchor="_Toc194336221" w:history="1">
+          <w:hyperlink w:anchor="_Toc194533294" w:history="1">
             <w:r>
               <w:rPr>
                 <w:rStyle w:val="Hyperlink"/>
@@ -2931,7 +2940,7 @@
                 <w:noProof/>
                 <w:webHidden/>
               </w:rPr>
-              <w:instrText xml:space="preserve"> PAGEREF _Toc194336221 \h </w:instrText>
+              <w:instrText xml:space="preserve"> PAGEREF _Toc194533294 \h </w:instrText>
             </w:r>
             <w:r>
               <w:rPr>
@@ -2978,7 +2987,7 @@
               <w14:ligatures w14:val="standardContextual"/>
             </w:rPr>
           </w:pPr>
-          <w:hyperlink w:anchor="_Toc194336222" w:history="1">
+          <w:hyperlink w:anchor="_Toc194533295" w:history="1">
             <w:r>
               <w:rPr>
                 <w:rStyle w:val="Hyperlink"/>
@@ -3024,7 +3033,7 @@
                 <w:noProof/>
                 <w:webHidden/>
               </w:rPr>
-              <w:instrText xml:space="preserve"> PAGEREF _Toc194336222 \h </w:instrText>
+              <w:instrText xml:space="preserve"> PAGEREF _Toc194533295 \h </w:instrText>
             </w:r>
             <w:r>
               <w:rPr>
@@ -3072,7 +3081,7 @@
               <w14:ligatures w14:val="standardContextual"/>
             </w:rPr>
           </w:pPr>
-          <w:hyperlink w:anchor="_Toc194336223" w:history="1">
+          <w:hyperlink w:anchor="_Toc194533296" w:history="1">
             <w:r>
               <w:rPr>
                 <w:rStyle w:val="Hyperlink"/>
@@ -3119,7 +3128,7 @@
                 <w:noProof/>
                 <w:webHidden/>
               </w:rPr>
-              <w:instrText xml:space="preserve"> PAGEREF _Toc194336223 \h </w:instrText>
+              <w:instrText xml:space="preserve"> PAGEREF _Toc194533296 \h </w:instrText>
             </w:r>
             <w:r>
               <w:rPr>
@@ -3167,7 +3176,7 @@
               <w14:ligatures w14:val="standardContextual"/>
             </w:rPr>
           </w:pPr>
-          <w:hyperlink w:anchor="_Toc194336224" w:history="1">
+          <w:hyperlink w:anchor="_Toc194533297" w:history="1">
             <w:r>
               <w:rPr>
                 <w:rStyle w:val="Hyperlink"/>
@@ -3214,7 +3223,7 @@
                 <w:noProof/>
                 <w:webHidden/>
               </w:rPr>
-              <w:instrText xml:space="preserve"> PAGEREF _Toc194336224 \h </w:instrText>
+              <w:instrText xml:space="preserve"> PAGEREF _Toc194533297 \h </w:instrText>
             </w:r>
             <w:r>
               <w:rPr>
@@ -3262,7 +3271,7 @@
               <w14:ligatures w14:val="standardContextual"/>
             </w:rPr>
           </w:pPr>
-          <w:hyperlink w:anchor="_Toc194336225" w:history="1">
+          <w:hyperlink w:anchor="_Toc194533298" w:history="1">
             <w:r>
               <w:rPr>
                 <w:rStyle w:val="Hyperlink"/>
@@ -3288,7 +3297,7 @@
                 <w:rStyle w:val="Hyperlink"/>
                 <w:noProof/>
               </w:rPr>
-              <w:t>UML Class Diagram</w:t>
+              <w:t>UML Class Diagram - Description</w:t>
             </w:r>
             <w:r>
               <w:rPr>
@@ -3309,78 +3318,7 @@
                 <w:noProof/>
                 <w:webHidden/>
               </w:rPr>
-              <w:instrText xml:space="preserve"> PAGEREF _Toc194336225 \h </w:instrText>
-            </w:r>
-            <w:r>
-              <w:rPr>
-                <w:noProof/>
-                <w:webHidden/>
-              </w:rPr>
-            </w:r>
-            <w:r>
-              <w:rPr>
-                <w:noProof/>
-                <w:webHidden/>
-              </w:rPr>
-              <w:fldChar w:fldCharType="separate"/>
-            </w:r>
-            <w:r>
-              <w:rPr>
-                <w:noProof/>
-                <w:webHidden/>
-              </w:rPr>
-              <w:t>15</w:t>
-            </w:r>
-            <w:r>
-              <w:rPr>
-                <w:noProof/>
-                <w:webHidden/>
-              </w:rPr>
-              <w:fldChar w:fldCharType="end"/>
-            </w:r>
-          </w:hyperlink>
-        </w:p>
-        <w:p>
-          <w:pPr>
-            <w:pStyle w:val="TOC3"/>
-            <w:rPr>
-              <w:rFonts w:asciiTheme="minorHAnsi" w:eastAsiaTheme="minorEastAsia" w:hAnsiTheme="minorHAnsi" w:cstheme="minorBidi"/>
-              <w:i w:val="0"/>
-              <w:noProof/>
-              <w:kern w:val="2"/>
-              <w:sz w:val="24"/>
-              <w:szCs w:val="24"/>
-              <w14:ligatures w14:val="standardContextual"/>
-            </w:rPr>
-          </w:pPr>
-          <w:hyperlink w:anchor="_Toc194336226" w:history="1">
-            <w:r>
-              <w:rPr>
-                <w:rStyle w:val="Hyperlink"/>
-                <w:noProof/>
-              </w:rPr>
-              <w:t>1.</w:t>
-            </w:r>
-            <w:r>
-              <w:rPr>
-                <w:noProof/>
-                <w:webHidden/>
-              </w:rPr>
-              <w:tab/>
-            </w:r>
-            <w:r>
-              <w:rPr>
-                <w:noProof/>
-                <w:webHidden/>
-              </w:rPr>
-              <w:fldChar w:fldCharType="begin"/>
-            </w:r>
-            <w:r>
-              <w:rPr>
-                <w:noProof/>
-                <w:webHidden/>
-              </w:rPr>
-              <w:instrText xml:space="preserve"> PAGEREF _Toc194336226 \h </w:instrText>
+              <w:instrText xml:space="preserve"> PAGEREF _Toc194533298 \h </w:instrText>
             </w:r>
             <w:r>
               <w:rPr>
@@ -3428,7 +3366,7 @@
               <w14:ligatures w14:val="standardContextual"/>
             </w:rPr>
           </w:pPr>
-          <w:hyperlink w:anchor="_Toc194336227" w:history="1">
+          <w:hyperlink w:anchor="_Toc194533299" w:history="1">
             <w:r>
               <w:rPr>
                 <w:rStyle w:val="Hyperlink"/>
@@ -3454,7 +3392,7 @@
                 <w:rStyle w:val="Hyperlink"/>
                 <w:noProof/>
               </w:rPr>
-              <w:t>UML Class Diagram - Description</w:t>
+              <w:t>UML Sequence Diagram</w:t>
             </w:r>
             <w:r>
               <w:rPr>
@@ -3475,7 +3413,7 @@
                 <w:noProof/>
                 <w:webHidden/>
               </w:rPr>
-              <w:instrText xml:space="preserve"> PAGEREF _Toc194336227 \h </w:instrText>
+              <w:instrText xml:space="preserve"> PAGEREF _Toc194533299 \h </w:instrText>
             </w:r>
             <w:r>
               <w:rPr>
@@ -3495,7 +3433,7 @@
                 <w:noProof/>
                 <w:webHidden/>
               </w:rPr>
-              <w:t>16</w:t>
+              <w:t>18</w:t>
             </w:r>
             <w:r>
               <w:rPr>
@@ -3523,7 +3461,7 @@
               <w14:ligatures w14:val="standardContextual"/>
             </w:rPr>
           </w:pPr>
-          <w:hyperlink w:anchor="_Toc194336228" w:history="1">
+          <w:hyperlink w:anchor="_Toc194533300" w:history="1">
             <w:r>
               <w:rPr>
                 <w:rStyle w:val="Hyperlink"/>
@@ -3549,7 +3487,7 @@
                 <w:rStyle w:val="Hyperlink"/>
                 <w:noProof/>
               </w:rPr>
-              <w:t>UML Sequence Diagram</w:t>
+              <w:t>Paper Prototype – Interface &amp; Data</w:t>
             </w:r>
             <w:r>
               <w:rPr>
@@ -3570,102 +3508,7 @@
                 <w:noProof/>
                 <w:webHidden/>
               </w:rPr>
-              <w:instrText xml:space="preserve"> PAGEREF _Toc194336228 \h </w:instrText>
-            </w:r>
-            <w:r>
-              <w:rPr>
-                <w:noProof/>
-                <w:webHidden/>
-              </w:rPr>
-            </w:r>
-            <w:r>
-              <w:rPr>
-                <w:noProof/>
-                <w:webHidden/>
-              </w:rPr>
-              <w:fldChar w:fldCharType="separate"/>
-            </w:r>
-            <w:r>
-              <w:rPr>
-                <w:noProof/>
-                <w:webHidden/>
-              </w:rPr>
-              <w:t>17</w:t>
-            </w:r>
-            <w:r>
-              <w:rPr>
-                <w:noProof/>
-                <w:webHidden/>
-              </w:rPr>
-              <w:fldChar w:fldCharType="end"/>
-            </w:r>
-          </w:hyperlink>
-        </w:p>
-        <w:p>
-          <w:pPr>
-            <w:pStyle w:val="TOC1"/>
-            <w:tabs>
-              <w:tab w:val="left" w:pos="400"/>
-            </w:tabs>
-            <w:rPr>
-              <w:rFonts w:asciiTheme="minorHAnsi" w:eastAsiaTheme="minorEastAsia" w:hAnsiTheme="minorHAnsi" w:cstheme="minorBidi"/>
-              <w:b w:val="0"/>
-              <w:caps w:val="0"/>
-              <w:noProof/>
-              <w:kern w:val="2"/>
-              <w:sz w:val="24"/>
-              <w:szCs w:val="24"/>
-              <w14:ligatures w14:val="standardContextual"/>
-            </w:rPr>
-          </w:pPr>
-          <w:hyperlink w:anchor="_Toc194336229" w:history="1">
-            <w:r>
-              <w:rPr>
-                <w:rStyle w:val="Hyperlink"/>
-                <w:noProof/>
-              </w:rPr>
-              <w:t>7.</w:t>
-            </w:r>
-            <w:r>
-              <w:rPr>
-                <w:rFonts w:asciiTheme="minorHAnsi" w:eastAsiaTheme="minorEastAsia" w:hAnsiTheme="minorHAnsi" w:cstheme="minorBidi"/>
-                <w:b w:val="0"/>
-                <w:caps w:val="0"/>
-                <w:noProof/>
-                <w:kern w:val="2"/>
-                <w:sz w:val="24"/>
-                <w:szCs w:val="24"/>
-                <w14:ligatures w14:val="standardContextual"/>
-              </w:rPr>
-              <w:tab/>
-            </w:r>
-            <w:r>
-              <w:rPr>
-                <w:rStyle w:val="Hyperlink"/>
-                <w:noProof/>
-              </w:rPr>
-              <w:t>Paper Prototype – Interface &amp; Data</w:t>
-            </w:r>
-            <w:r>
-              <w:rPr>
-                <w:noProof/>
-                <w:webHidden/>
-              </w:rPr>
-              <w:tab/>
-            </w:r>
-            <w:r>
-              <w:rPr>
-                <w:noProof/>
-                <w:webHidden/>
-              </w:rPr>
-              <w:fldChar w:fldCharType="begin"/>
-            </w:r>
-            <w:r>
-              <w:rPr>
-                <w:noProof/>
-                <w:webHidden/>
-              </w:rPr>
-              <w:instrText xml:space="preserve"> PAGEREF _Toc194336229 \h </w:instrText>
+              <w:instrText xml:space="preserve"> PAGEREF _Toc194533300 \h </w:instrText>
             </w:r>
             <w:r>
               <w:rPr>
@@ -3722,7 +3565,7 @@
           <w:numId w:val="11"/>
         </w:numPr>
       </w:pPr>
-      <w:bookmarkStart w:id="2" w:name="_Toc194336217"/>
+      <w:bookmarkStart w:id="2" w:name="_Toc194533290"/>
       <w:r>
         <w:lastRenderedPageBreak/>
         <w:t>Overview</w:t>
@@ -3760,11 +3603,66 @@
           <w:numId w:val="11"/>
         </w:numPr>
       </w:pPr>
-      <w:bookmarkStart w:id="3" w:name="_Toc194336218"/>
-      <w:r>
-        <w:t>Product Architecture</w:t>
+      <w:bookmarkStart w:id="3" w:name="_Toc194533291"/>
+      <w:r>
+        <w:t>Product Architectur</w:t>
+      </w:r>
+      <w:r>
+        <w:t>e</w:t>
       </w:r>
       <w:bookmarkEnd w:id="3"/>
+    </w:p>
+    <w:p>
+      <w:pPr>
+        <w:pStyle w:val="ListParagraph"/>
+        <w:numPr>
+          <w:ilvl w:val="0"/>
+          <w:numId w:val="44"/>
+        </w:numPr>
+        <w:spacing w:before="240"/>
+      </w:pPr>
+      <w:r>
+        <w:t xml:space="preserve">Project was created in Java using advanced operations to create an application where employees of a company can communicate over the internet synchronous and asynchronously. </w:t>
+      </w:r>
+    </w:p>
+    <w:p>
+      <w:pPr>
+        <w:pStyle w:val="ListParagraph"/>
+        <w:numPr>
+          <w:ilvl w:val="0"/>
+          <w:numId w:val="44"/>
+        </w:numPr>
+        <w:spacing w:before="240"/>
+      </w:pPr>
+      <w:r>
+        <w:t>Multithreaded Client/Server Design pattern</w:t>
+      </w:r>
+    </w:p>
+    <w:p>
+      <w:pPr>
+        <w:pStyle w:val="ListParagraph"/>
+        <w:numPr>
+          <w:ilvl w:val="0"/>
+          <w:numId w:val="44"/>
+        </w:numPr>
+        <w:spacing w:before="240"/>
+      </w:pPr>
+      <w:r>
+        <w:t>Java Swing for GUI on client side</w:t>
+      </w:r>
+    </w:p>
+    <w:p>
+      <w:pPr>
+        <w:pStyle w:val="ListParagraph"/>
+        <w:numPr>
+          <w:ilvl w:val="0"/>
+          <w:numId w:val="44"/>
+        </w:numPr>
+        <w:spacing w:before="240"/>
+      </w:pPr>
+      <w:r>
+        <w:t>Locally created database to store information</w:t>
+      </w:r>
     </w:p>
     <w:p>
       <w:pPr>
@@ -3774,11 +3672,86 @@
           <w:numId w:val="11"/>
         </w:numPr>
       </w:pPr>
-      <w:bookmarkStart w:id="4" w:name="_Toc194336219"/>
+      <w:bookmarkStart w:id="4" w:name="_Toc194533292"/>
       <w:r>
         <w:t>Product Functionality/Features</w:t>
       </w:r>
       <w:bookmarkEnd w:id="4"/>
+    </w:p>
+    <w:p>
+      <w:pPr>
+        <w:pStyle w:val="ListParagraph"/>
+        <w:numPr>
+          <w:ilvl w:val="0"/>
+          <w:numId w:val="45"/>
+        </w:numPr>
+      </w:pPr>
+      <w:r>
+        <w:t xml:space="preserve">Difference in GUI depending on </w:t>
+      </w:r>
+      <w:r>
+        <w:t>what kind of user is logged in</w:t>
+      </w:r>
+    </w:p>
+    <w:p>
+      <w:pPr>
+        <w:pStyle w:val="ListParagraph"/>
+        <w:numPr>
+          <w:ilvl w:val="1"/>
+          <w:numId w:val="45"/>
+        </w:numPr>
+      </w:pPr>
+      <w:r>
+        <w:t>IT Admin has access to all server items</w:t>
+      </w:r>
+    </w:p>
+    <w:p>
+      <w:pPr>
+        <w:pStyle w:val="ListParagraph"/>
+        <w:numPr>
+          <w:ilvl w:val="1"/>
+          <w:numId w:val="45"/>
+        </w:numPr>
+      </w:pPr>
+      <w:r>
+        <w:t>Users have access to only their conversations</w:t>
+      </w:r>
+    </w:p>
+    <w:p>
+      <w:pPr>
+        <w:pStyle w:val="ListParagraph"/>
+        <w:numPr>
+          <w:ilvl w:val="0"/>
+          <w:numId w:val="45"/>
+        </w:numPr>
+      </w:pPr>
+      <w:r>
+        <w:t>Each message has a direct timestamp to the second</w:t>
+      </w:r>
+    </w:p>
+    <w:p>
+      <w:pPr>
+        <w:pStyle w:val="ListParagraph"/>
+        <w:numPr>
+          <w:ilvl w:val="0"/>
+          <w:numId w:val="45"/>
+        </w:numPr>
+      </w:pPr>
+      <w:r>
+        <w:t>Every message is saved using the DB Manger class</w:t>
+      </w:r>
+    </w:p>
+    <w:p>
+      <w:pPr>
+        <w:pStyle w:val="ListParagraph"/>
+        <w:numPr>
+          <w:ilvl w:val="0"/>
+          <w:numId w:val="45"/>
+        </w:numPr>
+      </w:pPr>
+      <w:r>
+        <w:t>Information sent over the internet is wrapped in the Message Wrapper class</w:t>
+      </w:r>
     </w:p>
     <w:p>
       <w:pPr>
@@ -3788,11 +3761,47 @@
           <w:numId w:val="11"/>
         </w:numPr>
       </w:pPr>
-      <w:bookmarkStart w:id="5" w:name="_Toc194336220"/>
+      <w:bookmarkStart w:id="5" w:name="_Toc194533293"/>
       <w:r>
         <w:t>Constraints</w:t>
       </w:r>
       <w:bookmarkEnd w:id="5"/>
+    </w:p>
+    <w:p>
+      <w:pPr>
+        <w:pStyle w:val="ListParagraph"/>
+        <w:numPr>
+          <w:ilvl w:val="0"/>
+          <w:numId w:val="47"/>
+        </w:numPr>
+      </w:pPr>
+      <w:r>
+        <w:t>Restricted to only using Java Swing for GUI elements</w:t>
+      </w:r>
+    </w:p>
+    <w:p>
+      <w:pPr>
+        <w:pStyle w:val="ListParagraph"/>
+        <w:numPr>
+          <w:ilvl w:val="0"/>
+          <w:numId w:val="47"/>
+        </w:numPr>
+      </w:pPr>
+      <w:r>
+        <w:t>Database is created locally with the use of text files</w:t>
+      </w:r>
+    </w:p>
+    <w:p>
+      <w:pPr>
+        <w:pStyle w:val="ListParagraph"/>
+        <w:numPr>
+          <w:ilvl w:val="0"/>
+          <w:numId w:val="47"/>
+        </w:numPr>
+      </w:pPr>
+      <w:r>
+        <w:t>User creation is only doable from the IT Admin</w:t>
+      </w:r>
     </w:p>
     <w:p>
       <w:pPr>
@@ -3802,11 +3811,47 @@
           <w:numId w:val="11"/>
         </w:numPr>
       </w:pPr>
-      <w:bookmarkStart w:id="6" w:name="_Toc194336221"/>
+      <w:bookmarkStart w:id="6" w:name="_Toc194533294"/>
       <w:r>
         <w:t>Assumptions and Dependencies</w:t>
       </w:r>
       <w:bookmarkEnd w:id="6"/>
+    </w:p>
+    <w:p>
+      <w:pPr>
+        <w:pStyle w:val="ListParagraph"/>
+        <w:numPr>
+          <w:ilvl w:val="0"/>
+          <w:numId w:val="48"/>
+        </w:numPr>
+      </w:pPr>
+      <w:r>
+        <w:t>Java Swing - GUI</w:t>
+      </w:r>
+    </w:p>
+    <w:p>
+      <w:pPr>
+        <w:pStyle w:val="ListParagraph"/>
+        <w:numPr>
+          <w:ilvl w:val="0"/>
+          <w:numId w:val="48"/>
+        </w:numPr>
+      </w:pPr>
+      <w:r>
+        <w:t>LocalDateTime – Message</w:t>
+      </w:r>
+    </w:p>
+    <w:p>
+      <w:pPr>
+        <w:pStyle w:val="ListParagraph"/>
+        <w:numPr>
+          <w:ilvl w:val="0"/>
+          <w:numId w:val="48"/>
+        </w:numPr>
+      </w:pPr>
+      <w:r>
+        <w:t>Scanner – DB Manager</w:t>
+      </w:r>
     </w:p>
     <w:p>
       <w:pPr>
@@ -3816,13 +3861,72 @@
           <w:numId w:val="11"/>
         </w:numPr>
       </w:pPr>
-      <w:bookmarkStart w:id="7" w:name="_Toc194336222"/>
+      <w:bookmarkStart w:id="7" w:name="_Toc194533295"/>
       <w:r>
         <w:t>References</w:t>
       </w:r>
       <w:bookmarkEnd w:id="7"/>
     </w:p>
-    <w:p/>
+    <w:p>
+      <w:pPr>
+        <w:pStyle w:val="ListParagraph"/>
+        <w:numPr>
+          <w:ilvl w:val="0"/>
+          <w:numId w:val="49"/>
+        </w:numPr>
+      </w:pPr>
+      <w:r>
+        <w:t xml:space="preserve">Sequence Diagrams in </w:t>
+      </w:r>
+      <w:r>
+        <w:t>f</w:t>
+      </w:r>
+      <w:r>
+        <w:t xml:space="preserve">older </w:t>
+      </w:r>
+      <w:r>
+        <w:rPr>
+          <w:b/>
+          <w:bCs/>
+          <w:i/>
+          <w:iCs/>
+        </w:rPr>
+        <w:t>/Phase 2 Documents/</w:t>
+      </w:r>
+      <w:r>
+        <w:rPr>
+          <w:b/>
+          <w:bCs/>
+          <w:i/>
+          <w:iCs/>
+        </w:rPr>
+        <w:t>Sequence Diagrams</w:t>
+      </w:r>
+    </w:p>
+    <w:p>
+      <w:pPr>
+        <w:pStyle w:val="ListParagraph"/>
+        <w:numPr>
+          <w:ilvl w:val="0"/>
+          <w:numId w:val="49"/>
+        </w:numPr>
+      </w:pPr>
+      <w:r>
+        <w:t>Class Diagram updated in folder /Phase 2 Documents</w:t>
+      </w:r>
+    </w:p>
+    <w:p>
+      <w:pPr>
+        <w:pStyle w:val="ListParagraph"/>
+        <w:numPr>
+          <w:ilvl w:val="0"/>
+          <w:numId w:val="49"/>
+        </w:numPr>
+      </w:pPr>
+      <w:r>
+        <w:t>Prototypes in folder /Phase 2 Documents</w:t>
+      </w:r>
+    </w:p>
     <w:p>
       <w:pPr>
         <w:pStyle w:val="Heading1"/>
@@ -3831,7 +3935,7 @@
           <w:numId w:val="11"/>
         </w:numPr>
       </w:pPr>
-      <w:bookmarkStart w:id="8" w:name="_Toc194336223"/>
+      <w:bookmarkStart w:id="8" w:name="_Toc194533296"/>
       <w:r>
         <w:lastRenderedPageBreak/>
         <w:t>Use Case Diagram</w:t>
@@ -3846,7 +3950,7 @@
           <w:numId w:val="11"/>
         </w:numPr>
       </w:pPr>
-      <w:bookmarkStart w:id="9" w:name="_Toc194336224"/>
+      <w:bookmarkStart w:id="9" w:name="_Toc194533297"/>
       <w:r>
         <w:lastRenderedPageBreak/>
         <w:t>Use Cases Diagram - Descriptions</w:t>
@@ -4052,16 +4156,14 @@
         </w:rPr>
         <w:t xml:space="preserve">User’s credentials </w:t>
       </w:r>
-      <w:proofErr w:type="gramStart"/>
-      <w:r>
-        <w:rPr>
-          <w:color w:val="000000"/>
-          <w:sz w:val="24"/>
-          <w:szCs w:val="24"/>
-        </w:rPr>
-        <w:t>is</w:t>
-      </w:r>
-      <w:proofErr w:type="gramEnd"/>
+      <w:r>
+        <w:rPr>
+          <w:color w:val="000000"/>
+          <w:sz w:val="24"/>
+          <w:szCs w:val="24"/>
+        </w:rPr>
+        <w:t>are</w:t>
+      </w:r>
       <w:r>
         <w:rPr>
           <w:color w:val="000000"/>
@@ -8763,6 +8865,7 @@
         <w:t xml:space="preserve"> Create Group Chat</w:t>
       </w:r>
     </w:p>
+    <w:p/>
     <w:p>
       <w:pPr>
         <w:pStyle w:val="Heading1"/>
@@ -8771,42 +8874,12 @@
           <w:numId w:val="11"/>
         </w:numPr>
       </w:pPr>
-      <w:bookmarkStart w:id="10" w:name="_Toc194336225"/>
-      <w:r>
-        <w:lastRenderedPageBreak/>
-        <w:t>UML Class Diagram</w:t>
-      </w:r>
-      <w:bookmarkEnd w:id="10"/>
-    </w:p>
-    <w:p>
-      <w:pPr>
-        <w:pStyle w:val="Heading3"/>
-        <w:numPr>
-          <w:ilvl w:val="0"/>
-          <w:numId w:val="0"/>
-        </w:numPr>
-        <w:rPr>
-          <w:color w:val="7030A0"/>
-        </w:rPr>
-      </w:pPr>
-      <w:bookmarkStart w:id="11" w:name="_Toc194336226"/>
-      <w:bookmarkEnd w:id="11"/>
-    </w:p>
-    <w:p/>
-    <w:p>
-      <w:pPr>
-        <w:pStyle w:val="Heading1"/>
-        <w:numPr>
-          <w:ilvl w:val="0"/>
-          <w:numId w:val="11"/>
-        </w:numPr>
-      </w:pPr>
-      <w:bookmarkStart w:id="12" w:name="_Toc194336227"/>
+      <w:bookmarkStart w:id="10" w:name="_Toc194533298"/>
       <w:r>
         <w:lastRenderedPageBreak/>
         <w:t>UML Class Diagram - Description</w:t>
       </w:r>
-      <w:bookmarkEnd w:id="12"/>
+      <w:bookmarkEnd w:id="10"/>
     </w:p>
     <w:p/>
     <w:p>
@@ -9629,26 +9702,22 @@
           <w:numId w:val="11"/>
         </w:numPr>
       </w:pPr>
-      <w:bookmarkStart w:id="13" w:name="_Toc194336228"/>
+      <w:bookmarkStart w:id="11" w:name="_Toc194533299"/>
       <w:r>
         <w:lastRenderedPageBreak/>
         <w:t>UML Sequence Diagram</w:t>
       </w:r>
-      <w:bookmarkEnd w:id="13"/>
-    </w:p>
-    <w:p>
-      <w:pPr>
-        <w:ind w:left="720"/>
-      </w:pPr>
+      <w:bookmarkEnd w:id="11"/>
+    </w:p>
+    <w:p>
       <w:r>
         <w:rPr>
           <w:noProof/>
         </w:rPr>
-        <w:lastRenderedPageBreak/>
         <w:drawing>
-          <wp:inline distT="114300" distB="114300" distL="114300" distR="114300" wp14:anchorId="631954FC" wp14:editId="5DDE3BC2">
-            <wp:extent cx="5486400" cy="2730500"/>
-            <wp:effectExtent l="0" t="0" r="0" b="0"/>
+          <wp:inline distT="114300" distB="114300" distL="114300" distR="114300" wp14:anchorId="631954FC" wp14:editId="49FD3EB6">
+            <wp:extent cx="5391150" cy="2543175"/>
+            <wp:effectExtent l="0" t="0" r="0" b="9525"/>
             <wp:docPr id="6" name="image3.png"/>
             <wp:cNvGraphicFramePr/>
             <a:graphic xmlns:a="http://schemas.openxmlformats.org/drawingml/2006/main">
@@ -9668,7 +9737,7 @@
                   <pic:spPr>
                     <a:xfrm>
                       <a:off x="0" y="0"/>
-                      <a:ext cx="5486400" cy="2730500"/>
+                      <a:ext cx="5391150" cy="2543175"/>
                     </a:xfrm>
                     <a:prstGeom prst="rect">
                       <a:avLst/>
@@ -9686,9 +9755,9 @@
           <w:noProof/>
         </w:rPr>
         <w:drawing>
-          <wp:inline distT="114300" distB="114300" distL="114300" distR="114300" wp14:anchorId="31A7771D" wp14:editId="0091741F">
-            <wp:extent cx="5486400" cy="2628900"/>
-            <wp:effectExtent l="0" t="0" r="0" b="0"/>
+          <wp:inline distT="114300" distB="114300" distL="114300" distR="114300" wp14:anchorId="31A7771D" wp14:editId="24591679">
+            <wp:extent cx="5467350" cy="2257425"/>
+            <wp:effectExtent l="0" t="0" r="0" b="9525"/>
             <wp:docPr id="8" name="image4.png"/>
             <wp:cNvGraphicFramePr/>
             <a:graphic xmlns:a="http://schemas.openxmlformats.org/drawingml/2006/main">
@@ -9708,7 +9777,7 @@
                   <pic:spPr>
                     <a:xfrm>
                       <a:off x="0" y="0"/>
-                      <a:ext cx="5486400" cy="2628900"/>
+                      <a:ext cx="5467350" cy="2257425"/>
                     </a:xfrm>
                     <a:prstGeom prst="rect">
                       <a:avLst/>
@@ -9726,9 +9795,9 @@
           <w:noProof/>
         </w:rPr>
         <w:drawing>
-          <wp:inline distT="114300" distB="114300" distL="114300" distR="114300" wp14:anchorId="672081E8" wp14:editId="65248768">
-            <wp:extent cx="5486400" cy="2552700"/>
-            <wp:effectExtent l="0" t="0" r="0" b="0"/>
+          <wp:inline distT="114300" distB="114300" distL="114300" distR="114300" wp14:anchorId="672081E8" wp14:editId="79942A11">
+            <wp:extent cx="5495925" cy="2800350"/>
+            <wp:effectExtent l="0" t="0" r="9525" b="0"/>
             <wp:docPr id="5" name="image6.png"/>
             <wp:cNvGraphicFramePr/>
             <a:graphic xmlns:a="http://schemas.openxmlformats.org/drawingml/2006/main">
@@ -9748,7 +9817,7 @@
                   <pic:spPr>
                     <a:xfrm>
                       <a:off x="0" y="0"/>
-                      <a:ext cx="5486400" cy="2552700"/>
+                      <a:ext cx="5495925" cy="2800350"/>
                     </a:xfrm>
                     <a:prstGeom prst="rect">
                       <a:avLst/>
@@ -9907,12 +9976,12 @@
           <w:numId w:val="11"/>
         </w:numPr>
       </w:pPr>
-      <w:bookmarkStart w:id="14" w:name="_Toc194336229"/>
+      <w:bookmarkStart w:id="12" w:name="_Toc194533300"/>
       <w:r>
         <w:lastRenderedPageBreak/>
         <w:t>Paper Prototype – Interface &amp; Data</w:t>
       </w:r>
-      <w:bookmarkEnd w:id="14"/>
+      <w:bookmarkEnd w:id="12"/>
     </w:p>
     <w:p/>
     <w:sectPr>
@@ -10548,6 +10617,119 @@
     </w:lvl>
   </w:abstractNum>
   <w:abstractNum w:abstractNumId="2" w15:restartNumberingAfterBreak="0">
+    <w:nsid w:val="05372D52"/>
+    <w:multiLevelType w:val="hybridMultilevel"/>
+    <w:tmpl w:val="E27C2934"/>
+    <w:lvl w:ilvl="0" w:tplc="04090001">
+      <w:start w:val="1"/>
+      <w:numFmt w:val="bullet"/>
+      <w:lvlText w:val=""/>
+      <w:lvlJc w:val="left"/>
+      <w:pPr>
+        <w:ind w:left="1800" w:hanging="360"/>
+      </w:pPr>
+      <w:rPr>
+        <w:rFonts w:ascii="Symbol" w:hAnsi="Symbol" w:hint="default"/>
+      </w:rPr>
+    </w:lvl>
+    <w:lvl w:ilvl="1" w:tplc="04090003" w:tentative="1">
+      <w:start w:val="1"/>
+      <w:numFmt w:val="bullet"/>
+      <w:lvlText w:val="o"/>
+      <w:lvlJc w:val="left"/>
+      <w:pPr>
+        <w:ind w:left="2520" w:hanging="360"/>
+      </w:pPr>
+      <w:rPr>
+        <w:rFonts w:ascii="Courier New" w:hAnsi="Courier New" w:cs="Courier New" w:hint="default"/>
+      </w:rPr>
+    </w:lvl>
+    <w:lvl w:ilvl="2" w:tplc="04090005" w:tentative="1">
+      <w:start w:val="1"/>
+      <w:numFmt w:val="bullet"/>
+      <w:lvlText w:val=""/>
+      <w:lvlJc w:val="left"/>
+      <w:pPr>
+        <w:ind w:left="3240" w:hanging="360"/>
+      </w:pPr>
+      <w:rPr>
+        <w:rFonts w:ascii="Wingdings" w:hAnsi="Wingdings" w:hint="default"/>
+      </w:rPr>
+    </w:lvl>
+    <w:lvl w:ilvl="3" w:tplc="04090001" w:tentative="1">
+      <w:start w:val="1"/>
+      <w:numFmt w:val="bullet"/>
+      <w:lvlText w:val=""/>
+      <w:lvlJc w:val="left"/>
+      <w:pPr>
+        <w:ind w:left="3960" w:hanging="360"/>
+      </w:pPr>
+      <w:rPr>
+        <w:rFonts w:ascii="Symbol" w:hAnsi="Symbol" w:hint="default"/>
+      </w:rPr>
+    </w:lvl>
+    <w:lvl w:ilvl="4" w:tplc="04090003" w:tentative="1">
+      <w:start w:val="1"/>
+      <w:numFmt w:val="bullet"/>
+      <w:lvlText w:val="o"/>
+      <w:lvlJc w:val="left"/>
+      <w:pPr>
+        <w:ind w:left="4680" w:hanging="360"/>
+      </w:pPr>
+      <w:rPr>
+        <w:rFonts w:ascii="Courier New" w:hAnsi="Courier New" w:cs="Courier New" w:hint="default"/>
+      </w:rPr>
+    </w:lvl>
+    <w:lvl w:ilvl="5" w:tplc="04090005" w:tentative="1">
+      <w:start w:val="1"/>
+      <w:numFmt w:val="bullet"/>
+      <w:lvlText w:val=""/>
+      <w:lvlJc w:val="left"/>
+      <w:pPr>
+        <w:ind w:left="5400" w:hanging="360"/>
+      </w:pPr>
+      <w:rPr>
+        <w:rFonts w:ascii="Wingdings" w:hAnsi="Wingdings" w:hint="default"/>
+      </w:rPr>
+    </w:lvl>
+    <w:lvl w:ilvl="6" w:tplc="04090001" w:tentative="1">
+      <w:start w:val="1"/>
+      <w:numFmt w:val="bullet"/>
+      <w:lvlText w:val=""/>
+      <w:lvlJc w:val="left"/>
+      <w:pPr>
+        <w:ind w:left="6120" w:hanging="360"/>
+      </w:pPr>
+      <w:rPr>
+        <w:rFonts w:ascii="Symbol" w:hAnsi="Symbol" w:hint="default"/>
+      </w:rPr>
+    </w:lvl>
+    <w:lvl w:ilvl="7" w:tplc="04090003" w:tentative="1">
+      <w:start w:val="1"/>
+      <w:numFmt w:val="bullet"/>
+      <w:lvlText w:val="o"/>
+      <w:lvlJc w:val="left"/>
+      <w:pPr>
+        <w:ind w:left="6840" w:hanging="360"/>
+      </w:pPr>
+      <w:rPr>
+        <w:rFonts w:ascii="Courier New" w:hAnsi="Courier New" w:cs="Courier New" w:hint="default"/>
+      </w:rPr>
+    </w:lvl>
+    <w:lvl w:ilvl="8" w:tplc="04090005" w:tentative="1">
+      <w:start w:val="1"/>
+      <w:numFmt w:val="bullet"/>
+      <w:lvlText w:val=""/>
+      <w:lvlJc w:val="left"/>
+      <w:pPr>
+        <w:ind w:left="7560" w:hanging="360"/>
+      </w:pPr>
+      <w:rPr>
+        <w:rFonts w:ascii="Wingdings" w:hAnsi="Wingdings" w:hint="default"/>
+      </w:rPr>
+    </w:lvl>
+  </w:abstractNum>
+  <w:abstractNum w:abstractNumId="3" w15:restartNumberingAfterBreak="0">
     <w:nsid w:val="077D6F4C"/>
     <w:multiLevelType w:val="multilevel"/>
     <w:tmpl w:val="EF24D738"/>
@@ -10678,7 +10860,7 @@
       </w:rPr>
     </w:lvl>
   </w:abstractNum>
-  <w:abstractNum w:abstractNumId="3" w15:restartNumberingAfterBreak="0">
+  <w:abstractNum w:abstractNumId="4" w15:restartNumberingAfterBreak="0">
     <w:nsid w:val="093026C0"/>
     <w:multiLevelType w:val="multilevel"/>
     <w:tmpl w:val="BD68BC0A"/>
@@ -10809,7 +10991,120 @@
       </w:rPr>
     </w:lvl>
   </w:abstractNum>
-  <w:abstractNum w:abstractNumId="4" w15:restartNumberingAfterBreak="0">
+  <w:abstractNum w:abstractNumId="5" w15:restartNumberingAfterBreak="0">
+    <w:nsid w:val="0A371D40"/>
+    <w:multiLevelType w:val="hybridMultilevel"/>
+    <w:tmpl w:val="BA7E12B6"/>
+    <w:lvl w:ilvl="0" w:tplc="04090001">
+      <w:start w:val="1"/>
+      <w:numFmt w:val="bullet"/>
+      <w:lvlText w:val=""/>
+      <w:lvlJc w:val="left"/>
+      <w:pPr>
+        <w:ind w:left="1800" w:hanging="360"/>
+      </w:pPr>
+      <w:rPr>
+        <w:rFonts w:ascii="Symbol" w:hAnsi="Symbol" w:hint="default"/>
+      </w:rPr>
+    </w:lvl>
+    <w:lvl w:ilvl="1" w:tplc="04090003">
+      <w:start w:val="1"/>
+      <w:numFmt w:val="bullet"/>
+      <w:lvlText w:val="o"/>
+      <w:lvlJc w:val="left"/>
+      <w:pPr>
+        <w:ind w:left="2520" w:hanging="360"/>
+      </w:pPr>
+      <w:rPr>
+        <w:rFonts w:ascii="Courier New" w:hAnsi="Courier New" w:cs="Courier New" w:hint="default"/>
+      </w:rPr>
+    </w:lvl>
+    <w:lvl w:ilvl="2" w:tplc="04090005" w:tentative="1">
+      <w:start w:val="1"/>
+      <w:numFmt w:val="bullet"/>
+      <w:lvlText w:val=""/>
+      <w:lvlJc w:val="left"/>
+      <w:pPr>
+        <w:ind w:left="3240" w:hanging="360"/>
+      </w:pPr>
+      <w:rPr>
+        <w:rFonts w:ascii="Wingdings" w:hAnsi="Wingdings" w:hint="default"/>
+      </w:rPr>
+    </w:lvl>
+    <w:lvl w:ilvl="3" w:tplc="04090001" w:tentative="1">
+      <w:start w:val="1"/>
+      <w:numFmt w:val="bullet"/>
+      <w:lvlText w:val=""/>
+      <w:lvlJc w:val="left"/>
+      <w:pPr>
+        <w:ind w:left="3960" w:hanging="360"/>
+      </w:pPr>
+      <w:rPr>
+        <w:rFonts w:ascii="Symbol" w:hAnsi="Symbol" w:hint="default"/>
+      </w:rPr>
+    </w:lvl>
+    <w:lvl w:ilvl="4" w:tplc="04090003" w:tentative="1">
+      <w:start w:val="1"/>
+      <w:numFmt w:val="bullet"/>
+      <w:lvlText w:val="o"/>
+      <w:lvlJc w:val="left"/>
+      <w:pPr>
+        <w:ind w:left="4680" w:hanging="360"/>
+      </w:pPr>
+      <w:rPr>
+        <w:rFonts w:ascii="Courier New" w:hAnsi="Courier New" w:cs="Courier New" w:hint="default"/>
+      </w:rPr>
+    </w:lvl>
+    <w:lvl w:ilvl="5" w:tplc="04090005" w:tentative="1">
+      <w:start w:val="1"/>
+      <w:numFmt w:val="bullet"/>
+      <w:lvlText w:val=""/>
+      <w:lvlJc w:val="left"/>
+      <w:pPr>
+        <w:ind w:left="5400" w:hanging="360"/>
+      </w:pPr>
+      <w:rPr>
+        <w:rFonts w:ascii="Wingdings" w:hAnsi="Wingdings" w:hint="default"/>
+      </w:rPr>
+    </w:lvl>
+    <w:lvl w:ilvl="6" w:tplc="04090001" w:tentative="1">
+      <w:start w:val="1"/>
+      <w:numFmt w:val="bullet"/>
+      <w:lvlText w:val=""/>
+      <w:lvlJc w:val="left"/>
+      <w:pPr>
+        <w:ind w:left="6120" w:hanging="360"/>
+      </w:pPr>
+      <w:rPr>
+        <w:rFonts w:ascii="Symbol" w:hAnsi="Symbol" w:hint="default"/>
+      </w:rPr>
+    </w:lvl>
+    <w:lvl w:ilvl="7" w:tplc="04090003" w:tentative="1">
+      <w:start w:val="1"/>
+      <w:numFmt w:val="bullet"/>
+      <w:lvlText w:val="o"/>
+      <w:lvlJc w:val="left"/>
+      <w:pPr>
+        <w:ind w:left="6840" w:hanging="360"/>
+      </w:pPr>
+      <w:rPr>
+        <w:rFonts w:ascii="Courier New" w:hAnsi="Courier New" w:cs="Courier New" w:hint="default"/>
+      </w:rPr>
+    </w:lvl>
+    <w:lvl w:ilvl="8" w:tplc="04090005" w:tentative="1">
+      <w:start w:val="1"/>
+      <w:numFmt w:val="bullet"/>
+      <w:lvlText w:val=""/>
+      <w:lvlJc w:val="left"/>
+      <w:pPr>
+        <w:ind w:left="7560" w:hanging="360"/>
+      </w:pPr>
+      <w:rPr>
+        <w:rFonts w:ascii="Wingdings" w:hAnsi="Wingdings" w:hint="default"/>
+      </w:rPr>
+    </w:lvl>
+  </w:abstractNum>
+  <w:abstractNum w:abstractNumId="6" w15:restartNumberingAfterBreak="0">
     <w:nsid w:val="0ABC0FF9"/>
     <w:multiLevelType w:val="multilevel"/>
     <w:tmpl w:val="EF0C4FDE"/>
@@ -10895,7 +11190,7 @@
       </w:pPr>
     </w:lvl>
   </w:abstractNum>
-  <w:abstractNum w:abstractNumId="5" w15:restartNumberingAfterBreak="0">
+  <w:abstractNum w:abstractNumId="7" w15:restartNumberingAfterBreak="0">
     <w:nsid w:val="0D3A26CA"/>
     <w:multiLevelType w:val="multilevel"/>
     <w:tmpl w:val="767E20AA"/>
@@ -10990,7 +11285,7 @@
       </w:pPr>
     </w:lvl>
   </w:abstractNum>
-  <w:abstractNum w:abstractNumId="6" w15:restartNumberingAfterBreak="0">
+  <w:abstractNum w:abstractNumId="8" w15:restartNumberingAfterBreak="0">
     <w:nsid w:val="0F781DD6"/>
     <w:multiLevelType w:val="multilevel"/>
     <w:tmpl w:val="A01E0F68"/>
@@ -11121,7 +11416,7 @@
       </w:rPr>
     </w:lvl>
   </w:abstractNum>
-  <w:abstractNum w:abstractNumId="7" w15:restartNumberingAfterBreak="0">
+  <w:abstractNum w:abstractNumId="9" w15:restartNumberingAfterBreak="0">
     <w:nsid w:val="10A3686F"/>
     <w:multiLevelType w:val="multilevel"/>
     <w:tmpl w:val="835AB3AC"/>
@@ -11212,7 +11507,7 @@
       </w:pPr>
     </w:lvl>
   </w:abstractNum>
-  <w:abstractNum w:abstractNumId="8" w15:restartNumberingAfterBreak="0">
+  <w:abstractNum w:abstractNumId="10" w15:restartNumberingAfterBreak="0">
     <w:nsid w:val="15D00B7E"/>
     <w:multiLevelType w:val="multilevel"/>
     <w:tmpl w:val="082A70FA"/>
@@ -11343,7 +11638,7 @@
       </w:rPr>
     </w:lvl>
   </w:abstractNum>
-  <w:abstractNum w:abstractNumId="9" w15:restartNumberingAfterBreak="0">
+  <w:abstractNum w:abstractNumId="11" w15:restartNumberingAfterBreak="0">
     <w:nsid w:val="16573984"/>
     <w:multiLevelType w:val="multilevel"/>
     <w:tmpl w:val="84E002C0"/>
@@ -11474,7 +11769,7 @@
       </w:rPr>
     </w:lvl>
   </w:abstractNum>
-  <w:abstractNum w:abstractNumId="10" w15:restartNumberingAfterBreak="0">
+  <w:abstractNum w:abstractNumId="12" w15:restartNumberingAfterBreak="0">
     <w:nsid w:val="177C22BA"/>
     <w:multiLevelType w:val="multilevel"/>
     <w:tmpl w:val="EE6C626C"/>
@@ -11560,7 +11855,120 @@
       </w:pPr>
     </w:lvl>
   </w:abstractNum>
-  <w:abstractNum w:abstractNumId="11" w15:restartNumberingAfterBreak="0">
+  <w:abstractNum w:abstractNumId="13" w15:restartNumberingAfterBreak="0">
+    <w:nsid w:val="17B93D1A"/>
+    <w:multiLevelType w:val="hybridMultilevel"/>
+    <w:tmpl w:val="9B86CDDA"/>
+    <w:lvl w:ilvl="0" w:tplc="04090001">
+      <w:start w:val="1"/>
+      <w:numFmt w:val="bullet"/>
+      <w:lvlText w:val=""/>
+      <w:lvlJc w:val="left"/>
+      <w:pPr>
+        <w:ind w:left="1800" w:hanging="360"/>
+      </w:pPr>
+      <w:rPr>
+        <w:rFonts w:ascii="Symbol" w:hAnsi="Symbol" w:hint="default"/>
+      </w:rPr>
+    </w:lvl>
+    <w:lvl w:ilvl="1" w:tplc="04090003">
+      <w:start w:val="1"/>
+      <w:numFmt w:val="bullet"/>
+      <w:lvlText w:val="o"/>
+      <w:lvlJc w:val="left"/>
+      <w:pPr>
+        <w:ind w:left="2520" w:hanging="360"/>
+      </w:pPr>
+      <w:rPr>
+        <w:rFonts w:ascii="Courier New" w:hAnsi="Courier New" w:cs="Courier New" w:hint="default"/>
+      </w:rPr>
+    </w:lvl>
+    <w:lvl w:ilvl="2" w:tplc="04090005" w:tentative="1">
+      <w:start w:val="1"/>
+      <w:numFmt w:val="bullet"/>
+      <w:lvlText w:val=""/>
+      <w:lvlJc w:val="left"/>
+      <w:pPr>
+        <w:ind w:left="3240" w:hanging="360"/>
+      </w:pPr>
+      <w:rPr>
+        <w:rFonts w:ascii="Wingdings" w:hAnsi="Wingdings" w:hint="default"/>
+      </w:rPr>
+    </w:lvl>
+    <w:lvl w:ilvl="3" w:tplc="04090001" w:tentative="1">
+      <w:start w:val="1"/>
+      <w:numFmt w:val="bullet"/>
+      <w:lvlText w:val=""/>
+      <w:lvlJc w:val="left"/>
+      <w:pPr>
+        <w:ind w:left="3960" w:hanging="360"/>
+      </w:pPr>
+      <w:rPr>
+        <w:rFonts w:ascii="Symbol" w:hAnsi="Symbol" w:hint="default"/>
+      </w:rPr>
+    </w:lvl>
+    <w:lvl w:ilvl="4" w:tplc="04090003" w:tentative="1">
+      <w:start w:val="1"/>
+      <w:numFmt w:val="bullet"/>
+      <w:lvlText w:val="o"/>
+      <w:lvlJc w:val="left"/>
+      <w:pPr>
+        <w:ind w:left="4680" w:hanging="360"/>
+      </w:pPr>
+      <w:rPr>
+        <w:rFonts w:ascii="Courier New" w:hAnsi="Courier New" w:cs="Courier New" w:hint="default"/>
+      </w:rPr>
+    </w:lvl>
+    <w:lvl w:ilvl="5" w:tplc="04090005" w:tentative="1">
+      <w:start w:val="1"/>
+      <w:numFmt w:val="bullet"/>
+      <w:lvlText w:val=""/>
+      <w:lvlJc w:val="left"/>
+      <w:pPr>
+        <w:ind w:left="5400" w:hanging="360"/>
+      </w:pPr>
+      <w:rPr>
+        <w:rFonts w:ascii="Wingdings" w:hAnsi="Wingdings" w:hint="default"/>
+      </w:rPr>
+    </w:lvl>
+    <w:lvl w:ilvl="6" w:tplc="04090001" w:tentative="1">
+      <w:start w:val="1"/>
+      <w:numFmt w:val="bullet"/>
+      <w:lvlText w:val=""/>
+      <w:lvlJc w:val="left"/>
+      <w:pPr>
+        <w:ind w:left="6120" w:hanging="360"/>
+      </w:pPr>
+      <w:rPr>
+        <w:rFonts w:ascii="Symbol" w:hAnsi="Symbol" w:hint="default"/>
+      </w:rPr>
+    </w:lvl>
+    <w:lvl w:ilvl="7" w:tplc="04090003" w:tentative="1">
+      <w:start w:val="1"/>
+      <w:numFmt w:val="bullet"/>
+      <w:lvlText w:val="o"/>
+      <w:lvlJc w:val="left"/>
+      <w:pPr>
+        <w:ind w:left="6840" w:hanging="360"/>
+      </w:pPr>
+      <w:rPr>
+        <w:rFonts w:ascii="Courier New" w:hAnsi="Courier New" w:cs="Courier New" w:hint="default"/>
+      </w:rPr>
+    </w:lvl>
+    <w:lvl w:ilvl="8" w:tplc="04090005" w:tentative="1">
+      <w:start w:val="1"/>
+      <w:numFmt w:val="bullet"/>
+      <w:lvlText w:val=""/>
+      <w:lvlJc w:val="left"/>
+      <w:pPr>
+        <w:ind w:left="7560" w:hanging="360"/>
+      </w:pPr>
+      <w:rPr>
+        <w:rFonts w:ascii="Wingdings" w:hAnsi="Wingdings" w:hint="default"/>
+      </w:rPr>
+    </w:lvl>
+  </w:abstractNum>
+  <w:abstractNum w:abstractNumId="14" w15:restartNumberingAfterBreak="0">
     <w:nsid w:val="1CA47563"/>
     <w:multiLevelType w:val="multilevel"/>
     <w:tmpl w:val="2BBC527A"/>
@@ -11691,7 +12099,7 @@
       </w:rPr>
     </w:lvl>
   </w:abstractNum>
-  <w:abstractNum w:abstractNumId="12" w15:restartNumberingAfterBreak="0">
+  <w:abstractNum w:abstractNumId="15" w15:restartNumberingAfterBreak="0">
     <w:nsid w:val="24A75A69"/>
     <w:multiLevelType w:val="multilevel"/>
     <w:tmpl w:val="7638B920"/>
@@ -11822,7 +12230,7 @@
       </w:rPr>
     </w:lvl>
   </w:abstractNum>
-  <w:abstractNum w:abstractNumId="13" w15:restartNumberingAfterBreak="0">
+  <w:abstractNum w:abstractNumId="16" w15:restartNumberingAfterBreak="0">
     <w:nsid w:val="2B761599"/>
     <w:multiLevelType w:val="multilevel"/>
     <w:tmpl w:val="A8A2F8A2"/>
@@ -11908,7 +12316,7 @@
       </w:pPr>
     </w:lvl>
   </w:abstractNum>
-  <w:abstractNum w:abstractNumId="14" w15:restartNumberingAfterBreak="0">
+  <w:abstractNum w:abstractNumId="17" w15:restartNumberingAfterBreak="0">
     <w:nsid w:val="2EB17069"/>
     <w:multiLevelType w:val="multilevel"/>
     <w:tmpl w:val="66007496"/>
@@ -12039,7 +12447,7 @@
       </w:rPr>
     </w:lvl>
   </w:abstractNum>
-  <w:abstractNum w:abstractNumId="15" w15:restartNumberingAfterBreak="0">
+  <w:abstractNum w:abstractNumId="18" w15:restartNumberingAfterBreak="0">
     <w:nsid w:val="333E14D9"/>
     <w:multiLevelType w:val="multilevel"/>
     <w:tmpl w:val="ECE6E786"/>
@@ -12170,7 +12578,7 @@
       </w:rPr>
     </w:lvl>
   </w:abstractNum>
-  <w:abstractNum w:abstractNumId="16" w15:restartNumberingAfterBreak="0">
+  <w:abstractNum w:abstractNumId="19" w15:restartNumberingAfterBreak="0">
     <w:nsid w:val="35B355BA"/>
     <w:multiLevelType w:val="multilevel"/>
     <w:tmpl w:val="1D489832"/>
@@ -12256,7 +12664,7 @@
       </w:pPr>
     </w:lvl>
   </w:abstractNum>
-  <w:abstractNum w:abstractNumId="17" w15:restartNumberingAfterBreak="0">
+  <w:abstractNum w:abstractNumId="20" w15:restartNumberingAfterBreak="0">
     <w:nsid w:val="376861D5"/>
     <w:multiLevelType w:val="multilevel"/>
     <w:tmpl w:val="E12871EC"/>
@@ -12387,7 +12795,7 @@
       </w:rPr>
     </w:lvl>
   </w:abstractNum>
-  <w:abstractNum w:abstractNumId="18" w15:restartNumberingAfterBreak="0">
+  <w:abstractNum w:abstractNumId="21" w15:restartNumberingAfterBreak="0">
     <w:nsid w:val="3892083C"/>
     <w:multiLevelType w:val="multilevel"/>
     <w:tmpl w:val="0DEC7536"/>
@@ -12518,7 +12926,7 @@
       </w:rPr>
     </w:lvl>
   </w:abstractNum>
-  <w:abstractNum w:abstractNumId="19" w15:restartNumberingAfterBreak="0">
+  <w:abstractNum w:abstractNumId="22" w15:restartNumberingAfterBreak="0">
     <w:nsid w:val="3A4349F0"/>
     <w:multiLevelType w:val="multilevel"/>
     <w:tmpl w:val="819CBDF2"/>
@@ -12649,7 +13057,7 @@
       </w:rPr>
     </w:lvl>
   </w:abstractNum>
-  <w:abstractNum w:abstractNumId="20" w15:restartNumberingAfterBreak="0">
+  <w:abstractNum w:abstractNumId="23" w15:restartNumberingAfterBreak="0">
     <w:nsid w:val="3CF676E8"/>
     <w:multiLevelType w:val="multilevel"/>
     <w:tmpl w:val="DE7AA150"/>
@@ -12780,7 +13188,7 @@
       </w:rPr>
     </w:lvl>
   </w:abstractNum>
-  <w:abstractNum w:abstractNumId="21" w15:restartNumberingAfterBreak="0">
+  <w:abstractNum w:abstractNumId="24" w15:restartNumberingAfterBreak="0">
     <w:nsid w:val="3DAF1E2D"/>
     <w:multiLevelType w:val="multilevel"/>
     <w:tmpl w:val="D390C6B8"/>
@@ -12911,7 +13319,7 @@
       </w:rPr>
     </w:lvl>
   </w:abstractNum>
-  <w:abstractNum w:abstractNumId="22" w15:restartNumberingAfterBreak="0">
+  <w:abstractNum w:abstractNumId="25" w15:restartNumberingAfterBreak="0">
     <w:nsid w:val="402E759C"/>
     <w:multiLevelType w:val="multilevel"/>
     <w:tmpl w:val="54DCE890"/>
@@ -13042,7 +13450,7 @@
       </w:rPr>
     </w:lvl>
   </w:abstractNum>
-  <w:abstractNum w:abstractNumId="23" w15:restartNumberingAfterBreak="0">
+  <w:abstractNum w:abstractNumId="26" w15:restartNumberingAfterBreak="0">
     <w:nsid w:val="40862841"/>
     <w:multiLevelType w:val="multilevel"/>
     <w:tmpl w:val="18408F58"/>
@@ -13173,7 +13581,7 @@
       </w:rPr>
     </w:lvl>
   </w:abstractNum>
-  <w:abstractNum w:abstractNumId="24" w15:restartNumberingAfterBreak="0">
+  <w:abstractNum w:abstractNumId="27" w15:restartNumberingAfterBreak="0">
     <w:nsid w:val="48116813"/>
     <w:multiLevelType w:val="multilevel"/>
     <w:tmpl w:val="ED0CA546"/>
@@ -13259,7 +13667,7 @@
       </w:pPr>
     </w:lvl>
   </w:abstractNum>
-  <w:abstractNum w:abstractNumId="25" w15:restartNumberingAfterBreak="0">
+  <w:abstractNum w:abstractNumId="28" w15:restartNumberingAfterBreak="0">
     <w:nsid w:val="4BC64030"/>
     <w:multiLevelType w:val="multilevel"/>
     <w:tmpl w:val="6158FD7C"/>
@@ -13390,7 +13798,7 @@
       </w:rPr>
     </w:lvl>
   </w:abstractNum>
-  <w:abstractNum w:abstractNumId="26" w15:restartNumberingAfterBreak="0">
+  <w:abstractNum w:abstractNumId="29" w15:restartNumberingAfterBreak="0">
     <w:nsid w:val="52445317"/>
     <w:multiLevelType w:val="multilevel"/>
     <w:tmpl w:val="D53A9C36"/>
@@ -13521,7 +13929,7 @@
       </w:rPr>
     </w:lvl>
   </w:abstractNum>
-  <w:abstractNum w:abstractNumId="27" w15:restartNumberingAfterBreak="0">
+  <w:abstractNum w:abstractNumId="30" w15:restartNumberingAfterBreak="0">
     <w:nsid w:val="52844BCF"/>
     <w:multiLevelType w:val="multilevel"/>
     <w:tmpl w:val="FFCC006A"/>
@@ -13652,7 +14060,7 @@
       </w:rPr>
     </w:lvl>
   </w:abstractNum>
-  <w:abstractNum w:abstractNumId="28" w15:restartNumberingAfterBreak="0">
+  <w:abstractNum w:abstractNumId="31" w15:restartNumberingAfterBreak="0">
     <w:nsid w:val="562042B7"/>
     <w:multiLevelType w:val="multilevel"/>
     <w:tmpl w:val="64D0E65E"/>
@@ -13783,7 +14191,7 @@
       </w:rPr>
     </w:lvl>
   </w:abstractNum>
-  <w:abstractNum w:abstractNumId="29" w15:restartNumberingAfterBreak="0">
+  <w:abstractNum w:abstractNumId="32" w15:restartNumberingAfterBreak="0">
     <w:nsid w:val="5D0D0912"/>
     <w:multiLevelType w:val="multilevel"/>
     <w:tmpl w:val="34D2ACE0"/>
@@ -13914,7 +14322,7 @@
       </w:rPr>
     </w:lvl>
   </w:abstractNum>
-  <w:abstractNum w:abstractNumId="30" w15:restartNumberingAfterBreak="0">
+  <w:abstractNum w:abstractNumId="33" w15:restartNumberingAfterBreak="0">
     <w:nsid w:val="5E786535"/>
     <w:multiLevelType w:val="multilevel"/>
     <w:tmpl w:val="CF3CB198"/>
@@ -14045,7 +14453,7 @@
       </w:rPr>
     </w:lvl>
   </w:abstractNum>
-  <w:abstractNum w:abstractNumId="31" w15:restartNumberingAfterBreak="0">
+  <w:abstractNum w:abstractNumId="34" w15:restartNumberingAfterBreak="0">
     <w:nsid w:val="60015AC0"/>
     <w:multiLevelType w:val="multilevel"/>
     <w:tmpl w:val="969E943A"/>
@@ -14176,7 +14584,7 @@
       </w:rPr>
     </w:lvl>
   </w:abstractNum>
-  <w:abstractNum w:abstractNumId="32" w15:restartNumberingAfterBreak="0">
+  <w:abstractNum w:abstractNumId="35" w15:restartNumberingAfterBreak="0">
     <w:nsid w:val="649A3BF6"/>
     <w:multiLevelType w:val="multilevel"/>
     <w:tmpl w:val="F39A1EAA"/>
@@ -14307,7 +14715,120 @@
       </w:rPr>
     </w:lvl>
   </w:abstractNum>
-  <w:abstractNum w:abstractNumId="33" w15:restartNumberingAfterBreak="0">
+  <w:abstractNum w:abstractNumId="36" w15:restartNumberingAfterBreak="0">
+    <w:nsid w:val="65262DAA"/>
+    <w:multiLevelType w:val="hybridMultilevel"/>
+    <w:tmpl w:val="00204B5C"/>
+    <w:lvl w:ilvl="0" w:tplc="04090001">
+      <w:start w:val="1"/>
+      <w:numFmt w:val="bullet"/>
+      <w:lvlText w:val=""/>
+      <w:lvlJc w:val="left"/>
+      <w:pPr>
+        <w:ind w:left="1800" w:hanging="360"/>
+      </w:pPr>
+      <w:rPr>
+        <w:rFonts w:ascii="Symbol" w:hAnsi="Symbol" w:hint="default"/>
+      </w:rPr>
+    </w:lvl>
+    <w:lvl w:ilvl="1" w:tplc="04090003" w:tentative="1">
+      <w:start w:val="1"/>
+      <w:numFmt w:val="bullet"/>
+      <w:lvlText w:val="o"/>
+      <w:lvlJc w:val="left"/>
+      <w:pPr>
+        <w:ind w:left="2520" w:hanging="360"/>
+      </w:pPr>
+      <w:rPr>
+        <w:rFonts w:ascii="Courier New" w:hAnsi="Courier New" w:cs="Courier New" w:hint="default"/>
+      </w:rPr>
+    </w:lvl>
+    <w:lvl w:ilvl="2" w:tplc="04090005" w:tentative="1">
+      <w:start w:val="1"/>
+      <w:numFmt w:val="bullet"/>
+      <w:lvlText w:val=""/>
+      <w:lvlJc w:val="left"/>
+      <w:pPr>
+        <w:ind w:left="3240" w:hanging="360"/>
+      </w:pPr>
+      <w:rPr>
+        <w:rFonts w:ascii="Wingdings" w:hAnsi="Wingdings" w:hint="default"/>
+      </w:rPr>
+    </w:lvl>
+    <w:lvl w:ilvl="3" w:tplc="04090001" w:tentative="1">
+      <w:start w:val="1"/>
+      <w:numFmt w:val="bullet"/>
+      <w:lvlText w:val=""/>
+      <w:lvlJc w:val="left"/>
+      <w:pPr>
+        <w:ind w:left="3960" w:hanging="360"/>
+      </w:pPr>
+      <w:rPr>
+        <w:rFonts w:ascii="Symbol" w:hAnsi="Symbol" w:hint="default"/>
+      </w:rPr>
+    </w:lvl>
+    <w:lvl w:ilvl="4" w:tplc="04090003" w:tentative="1">
+      <w:start w:val="1"/>
+      <w:numFmt w:val="bullet"/>
+      <w:lvlText w:val="o"/>
+      <w:lvlJc w:val="left"/>
+      <w:pPr>
+        <w:ind w:left="4680" w:hanging="360"/>
+      </w:pPr>
+      <w:rPr>
+        <w:rFonts w:ascii="Courier New" w:hAnsi="Courier New" w:cs="Courier New" w:hint="default"/>
+      </w:rPr>
+    </w:lvl>
+    <w:lvl w:ilvl="5" w:tplc="04090005" w:tentative="1">
+      <w:start w:val="1"/>
+      <w:numFmt w:val="bullet"/>
+      <w:lvlText w:val=""/>
+      <w:lvlJc w:val="left"/>
+      <w:pPr>
+        <w:ind w:left="5400" w:hanging="360"/>
+      </w:pPr>
+      <w:rPr>
+        <w:rFonts w:ascii="Wingdings" w:hAnsi="Wingdings" w:hint="default"/>
+      </w:rPr>
+    </w:lvl>
+    <w:lvl w:ilvl="6" w:tplc="04090001" w:tentative="1">
+      <w:start w:val="1"/>
+      <w:numFmt w:val="bullet"/>
+      <w:lvlText w:val=""/>
+      <w:lvlJc w:val="left"/>
+      <w:pPr>
+        <w:ind w:left="6120" w:hanging="360"/>
+      </w:pPr>
+      <w:rPr>
+        <w:rFonts w:ascii="Symbol" w:hAnsi="Symbol" w:hint="default"/>
+      </w:rPr>
+    </w:lvl>
+    <w:lvl w:ilvl="7" w:tplc="04090003" w:tentative="1">
+      <w:start w:val="1"/>
+      <w:numFmt w:val="bullet"/>
+      <w:lvlText w:val="o"/>
+      <w:lvlJc w:val="left"/>
+      <w:pPr>
+        <w:ind w:left="6840" w:hanging="360"/>
+      </w:pPr>
+      <w:rPr>
+        <w:rFonts w:ascii="Courier New" w:hAnsi="Courier New" w:cs="Courier New" w:hint="default"/>
+      </w:rPr>
+    </w:lvl>
+    <w:lvl w:ilvl="8" w:tplc="04090005" w:tentative="1">
+      <w:start w:val="1"/>
+      <w:numFmt w:val="bullet"/>
+      <w:lvlText w:val=""/>
+      <w:lvlJc w:val="left"/>
+      <w:pPr>
+        <w:ind w:left="7560" w:hanging="360"/>
+      </w:pPr>
+      <w:rPr>
+        <w:rFonts w:ascii="Wingdings" w:hAnsi="Wingdings" w:hint="default"/>
+      </w:rPr>
+    </w:lvl>
+  </w:abstractNum>
+  <w:abstractNum w:abstractNumId="37" w15:restartNumberingAfterBreak="0">
     <w:nsid w:val="65331E73"/>
     <w:multiLevelType w:val="multilevel"/>
     <w:tmpl w:val="C0BEBDCE"/>
@@ -14438,7 +14959,7 @@
       </w:rPr>
     </w:lvl>
   </w:abstractNum>
-  <w:abstractNum w:abstractNumId="34" w15:restartNumberingAfterBreak="0">
+  <w:abstractNum w:abstractNumId="38" w15:restartNumberingAfterBreak="0">
     <w:nsid w:val="66CA2BDF"/>
     <w:multiLevelType w:val="multilevel"/>
     <w:tmpl w:val="99165AC6"/>
@@ -14569,7 +15090,7 @@
       </w:rPr>
     </w:lvl>
   </w:abstractNum>
-  <w:abstractNum w:abstractNumId="35" w15:restartNumberingAfterBreak="0">
+  <w:abstractNum w:abstractNumId="39" w15:restartNumberingAfterBreak="0">
     <w:nsid w:val="6A576C44"/>
     <w:multiLevelType w:val="multilevel"/>
     <w:tmpl w:val="5F0835D6"/>
@@ -14700,7 +15221,7 @@
       </w:rPr>
     </w:lvl>
   </w:abstractNum>
-  <w:abstractNum w:abstractNumId="36" w15:restartNumberingAfterBreak="0">
+  <w:abstractNum w:abstractNumId="40" w15:restartNumberingAfterBreak="0">
     <w:nsid w:val="702051EB"/>
     <w:multiLevelType w:val="multilevel"/>
     <w:tmpl w:val="E23A48B4"/>
@@ -14786,7 +15307,7 @@
       </w:pPr>
     </w:lvl>
   </w:abstractNum>
-  <w:abstractNum w:abstractNumId="37" w15:restartNumberingAfterBreak="0">
+  <w:abstractNum w:abstractNumId="41" w15:restartNumberingAfterBreak="0">
     <w:nsid w:val="70414A3D"/>
     <w:multiLevelType w:val="multilevel"/>
     <w:tmpl w:val="98E8A62E"/>
@@ -14872,7 +15393,7 @@
       </w:pPr>
     </w:lvl>
   </w:abstractNum>
-  <w:abstractNum w:abstractNumId="38" w15:restartNumberingAfterBreak="0">
+  <w:abstractNum w:abstractNumId="42" w15:restartNumberingAfterBreak="0">
     <w:nsid w:val="73BF2F47"/>
     <w:multiLevelType w:val="multilevel"/>
     <w:tmpl w:val="EC287158"/>
@@ -15003,7 +15524,120 @@
       </w:rPr>
     </w:lvl>
   </w:abstractNum>
-  <w:abstractNum w:abstractNumId="39" w15:restartNumberingAfterBreak="0">
+  <w:abstractNum w:abstractNumId="43" w15:restartNumberingAfterBreak="0">
+    <w:nsid w:val="75A2202B"/>
+    <w:multiLevelType w:val="hybridMultilevel"/>
+    <w:tmpl w:val="7F043618"/>
+    <w:lvl w:ilvl="0" w:tplc="04090001">
+      <w:start w:val="1"/>
+      <w:numFmt w:val="bullet"/>
+      <w:lvlText w:val=""/>
+      <w:lvlJc w:val="left"/>
+      <w:pPr>
+        <w:ind w:left="1800" w:hanging="360"/>
+      </w:pPr>
+      <w:rPr>
+        <w:rFonts w:ascii="Symbol" w:hAnsi="Symbol" w:hint="default"/>
+      </w:rPr>
+    </w:lvl>
+    <w:lvl w:ilvl="1" w:tplc="04090003" w:tentative="1">
+      <w:start w:val="1"/>
+      <w:numFmt w:val="bullet"/>
+      <w:lvlText w:val="o"/>
+      <w:lvlJc w:val="left"/>
+      <w:pPr>
+        <w:ind w:left="2520" w:hanging="360"/>
+      </w:pPr>
+      <w:rPr>
+        <w:rFonts w:ascii="Courier New" w:hAnsi="Courier New" w:cs="Courier New" w:hint="default"/>
+      </w:rPr>
+    </w:lvl>
+    <w:lvl w:ilvl="2" w:tplc="04090005" w:tentative="1">
+      <w:start w:val="1"/>
+      <w:numFmt w:val="bullet"/>
+      <w:lvlText w:val=""/>
+      <w:lvlJc w:val="left"/>
+      <w:pPr>
+        <w:ind w:left="3240" w:hanging="360"/>
+      </w:pPr>
+      <w:rPr>
+        <w:rFonts w:ascii="Wingdings" w:hAnsi="Wingdings" w:hint="default"/>
+      </w:rPr>
+    </w:lvl>
+    <w:lvl w:ilvl="3" w:tplc="04090001" w:tentative="1">
+      <w:start w:val="1"/>
+      <w:numFmt w:val="bullet"/>
+      <w:lvlText w:val=""/>
+      <w:lvlJc w:val="left"/>
+      <w:pPr>
+        <w:ind w:left="3960" w:hanging="360"/>
+      </w:pPr>
+      <w:rPr>
+        <w:rFonts w:ascii="Symbol" w:hAnsi="Symbol" w:hint="default"/>
+      </w:rPr>
+    </w:lvl>
+    <w:lvl w:ilvl="4" w:tplc="04090003" w:tentative="1">
+      <w:start w:val="1"/>
+      <w:numFmt w:val="bullet"/>
+      <w:lvlText w:val="o"/>
+      <w:lvlJc w:val="left"/>
+      <w:pPr>
+        <w:ind w:left="4680" w:hanging="360"/>
+      </w:pPr>
+      <w:rPr>
+        <w:rFonts w:ascii="Courier New" w:hAnsi="Courier New" w:cs="Courier New" w:hint="default"/>
+      </w:rPr>
+    </w:lvl>
+    <w:lvl w:ilvl="5" w:tplc="04090005" w:tentative="1">
+      <w:start w:val="1"/>
+      <w:numFmt w:val="bullet"/>
+      <w:lvlText w:val=""/>
+      <w:lvlJc w:val="left"/>
+      <w:pPr>
+        <w:ind w:left="5400" w:hanging="360"/>
+      </w:pPr>
+      <w:rPr>
+        <w:rFonts w:ascii="Wingdings" w:hAnsi="Wingdings" w:hint="default"/>
+      </w:rPr>
+    </w:lvl>
+    <w:lvl w:ilvl="6" w:tplc="04090001" w:tentative="1">
+      <w:start w:val="1"/>
+      <w:numFmt w:val="bullet"/>
+      <w:lvlText w:val=""/>
+      <w:lvlJc w:val="left"/>
+      <w:pPr>
+        <w:ind w:left="6120" w:hanging="360"/>
+      </w:pPr>
+      <w:rPr>
+        <w:rFonts w:ascii="Symbol" w:hAnsi="Symbol" w:hint="default"/>
+      </w:rPr>
+    </w:lvl>
+    <w:lvl w:ilvl="7" w:tplc="04090003" w:tentative="1">
+      <w:start w:val="1"/>
+      <w:numFmt w:val="bullet"/>
+      <w:lvlText w:val="o"/>
+      <w:lvlJc w:val="left"/>
+      <w:pPr>
+        <w:ind w:left="6840" w:hanging="360"/>
+      </w:pPr>
+      <w:rPr>
+        <w:rFonts w:ascii="Courier New" w:hAnsi="Courier New" w:cs="Courier New" w:hint="default"/>
+      </w:rPr>
+    </w:lvl>
+    <w:lvl w:ilvl="8" w:tplc="04090005" w:tentative="1">
+      <w:start w:val="1"/>
+      <w:numFmt w:val="bullet"/>
+      <w:lvlText w:val=""/>
+      <w:lvlJc w:val="left"/>
+      <w:pPr>
+        <w:ind w:left="7560" w:hanging="360"/>
+      </w:pPr>
+      <w:rPr>
+        <w:rFonts w:ascii="Wingdings" w:hAnsi="Wingdings" w:hint="default"/>
+      </w:rPr>
+    </w:lvl>
+  </w:abstractNum>
+  <w:abstractNum w:abstractNumId="44" w15:restartNumberingAfterBreak="0">
     <w:nsid w:val="77F258C0"/>
     <w:multiLevelType w:val="multilevel"/>
     <w:tmpl w:val="EB107952"/>
@@ -15134,7 +15768,7 @@
       </w:rPr>
     </w:lvl>
   </w:abstractNum>
-  <w:abstractNum w:abstractNumId="40" w15:restartNumberingAfterBreak="0">
+  <w:abstractNum w:abstractNumId="45" w15:restartNumberingAfterBreak="0">
     <w:nsid w:val="77F65A82"/>
     <w:multiLevelType w:val="multilevel"/>
     <w:tmpl w:val="08003C18"/>
@@ -15265,7 +15899,7 @@
       </w:rPr>
     </w:lvl>
   </w:abstractNum>
-  <w:abstractNum w:abstractNumId="41" w15:restartNumberingAfterBreak="0">
+  <w:abstractNum w:abstractNumId="46" w15:restartNumberingAfterBreak="0">
     <w:nsid w:val="78330C18"/>
     <w:multiLevelType w:val="multilevel"/>
     <w:tmpl w:val="677A202E"/>
@@ -15396,7 +16030,120 @@
       </w:rPr>
     </w:lvl>
   </w:abstractNum>
-  <w:abstractNum w:abstractNumId="42" w15:restartNumberingAfterBreak="0">
+  <w:abstractNum w:abstractNumId="47" w15:restartNumberingAfterBreak="0">
+    <w:nsid w:val="78A05D58"/>
+    <w:multiLevelType w:val="hybridMultilevel"/>
+    <w:tmpl w:val="6F20A2A6"/>
+    <w:lvl w:ilvl="0" w:tplc="04090001">
+      <w:start w:val="1"/>
+      <w:numFmt w:val="bullet"/>
+      <w:lvlText w:val=""/>
+      <w:lvlJc w:val="left"/>
+      <w:pPr>
+        <w:ind w:left="1800" w:hanging="360"/>
+      </w:pPr>
+      <w:rPr>
+        <w:rFonts w:ascii="Symbol" w:hAnsi="Symbol" w:hint="default"/>
+      </w:rPr>
+    </w:lvl>
+    <w:lvl w:ilvl="1" w:tplc="04090003" w:tentative="1">
+      <w:start w:val="1"/>
+      <w:numFmt w:val="bullet"/>
+      <w:lvlText w:val="o"/>
+      <w:lvlJc w:val="left"/>
+      <w:pPr>
+        <w:ind w:left="2520" w:hanging="360"/>
+      </w:pPr>
+      <w:rPr>
+        <w:rFonts w:ascii="Courier New" w:hAnsi="Courier New" w:cs="Courier New" w:hint="default"/>
+      </w:rPr>
+    </w:lvl>
+    <w:lvl w:ilvl="2" w:tplc="04090005" w:tentative="1">
+      <w:start w:val="1"/>
+      <w:numFmt w:val="bullet"/>
+      <w:lvlText w:val=""/>
+      <w:lvlJc w:val="left"/>
+      <w:pPr>
+        <w:ind w:left="3240" w:hanging="360"/>
+      </w:pPr>
+      <w:rPr>
+        <w:rFonts w:ascii="Wingdings" w:hAnsi="Wingdings" w:hint="default"/>
+      </w:rPr>
+    </w:lvl>
+    <w:lvl w:ilvl="3" w:tplc="04090001" w:tentative="1">
+      <w:start w:val="1"/>
+      <w:numFmt w:val="bullet"/>
+      <w:lvlText w:val=""/>
+      <w:lvlJc w:val="left"/>
+      <w:pPr>
+        <w:ind w:left="3960" w:hanging="360"/>
+      </w:pPr>
+      <w:rPr>
+        <w:rFonts w:ascii="Symbol" w:hAnsi="Symbol" w:hint="default"/>
+      </w:rPr>
+    </w:lvl>
+    <w:lvl w:ilvl="4" w:tplc="04090003" w:tentative="1">
+      <w:start w:val="1"/>
+      <w:numFmt w:val="bullet"/>
+      <w:lvlText w:val="o"/>
+      <w:lvlJc w:val="left"/>
+      <w:pPr>
+        <w:ind w:left="4680" w:hanging="360"/>
+      </w:pPr>
+      <w:rPr>
+        <w:rFonts w:ascii="Courier New" w:hAnsi="Courier New" w:cs="Courier New" w:hint="default"/>
+      </w:rPr>
+    </w:lvl>
+    <w:lvl w:ilvl="5" w:tplc="04090005" w:tentative="1">
+      <w:start w:val="1"/>
+      <w:numFmt w:val="bullet"/>
+      <w:lvlText w:val=""/>
+      <w:lvlJc w:val="left"/>
+      <w:pPr>
+        <w:ind w:left="5400" w:hanging="360"/>
+      </w:pPr>
+      <w:rPr>
+        <w:rFonts w:ascii="Wingdings" w:hAnsi="Wingdings" w:hint="default"/>
+      </w:rPr>
+    </w:lvl>
+    <w:lvl w:ilvl="6" w:tplc="04090001" w:tentative="1">
+      <w:start w:val="1"/>
+      <w:numFmt w:val="bullet"/>
+      <w:lvlText w:val=""/>
+      <w:lvlJc w:val="left"/>
+      <w:pPr>
+        <w:ind w:left="6120" w:hanging="360"/>
+      </w:pPr>
+      <w:rPr>
+        <w:rFonts w:ascii="Symbol" w:hAnsi="Symbol" w:hint="default"/>
+      </w:rPr>
+    </w:lvl>
+    <w:lvl w:ilvl="7" w:tplc="04090003" w:tentative="1">
+      <w:start w:val="1"/>
+      <w:numFmt w:val="bullet"/>
+      <w:lvlText w:val="o"/>
+      <w:lvlJc w:val="left"/>
+      <w:pPr>
+        <w:ind w:left="6840" w:hanging="360"/>
+      </w:pPr>
+      <w:rPr>
+        <w:rFonts w:ascii="Courier New" w:hAnsi="Courier New" w:cs="Courier New" w:hint="default"/>
+      </w:rPr>
+    </w:lvl>
+    <w:lvl w:ilvl="8" w:tplc="04090005" w:tentative="1">
+      <w:start w:val="1"/>
+      <w:numFmt w:val="bullet"/>
+      <w:lvlText w:val=""/>
+      <w:lvlJc w:val="left"/>
+      <w:pPr>
+        <w:ind w:left="7560" w:hanging="360"/>
+      </w:pPr>
+      <w:rPr>
+        <w:rFonts w:ascii="Wingdings" w:hAnsi="Wingdings" w:hint="default"/>
+      </w:rPr>
+    </w:lvl>
+  </w:abstractNum>
+  <w:abstractNum w:abstractNumId="48" w15:restartNumberingAfterBreak="0">
     <w:nsid w:val="7E1D7DDB"/>
     <w:multiLevelType w:val="multilevel"/>
     <w:tmpl w:val="108666A2"/>
@@ -15483,133 +16230,151 @@
     </w:lvl>
   </w:abstractNum>
   <w:num w:numId="1" w16cid:durableId="459618739">
-    <w:abstractNumId w:val="5"/>
+    <w:abstractNumId w:val="7"/>
   </w:num>
   <w:num w:numId="2" w16cid:durableId="1846628953">
-    <w:abstractNumId w:val="41"/>
+    <w:abstractNumId w:val="46"/>
   </w:num>
   <w:num w:numId="3" w16cid:durableId="720128375">
-    <w:abstractNumId w:val="2"/>
+    <w:abstractNumId w:val="3"/>
   </w:num>
   <w:num w:numId="4" w16cid:durableId="2039231398">
-    <w:abstractNumId w:val="17"/>
+    <w:abstractNumId w:val="20"/>
   </w:num>
   <w:num w:numId="5" w16cid:durableId="565336286">
-    <w:abstractNumId w:val="42"/>
+    <w:abstractNumId w:val="48"/>
   </w:num>
   <w:num w:numId="6" w16cid:durableId="890842162">
+    <w:abstractNumId w:val="8"/>
+  </w:num>
+  <w:num w:numId="7" w16cid:durableId="1842885791">
+    <w:abstractNumId w:val="22"/>
+  </w:num>
+  <w:num w:numId="8" w16cid:durableId="448667479">
+    <w:abstractNumId w:val="45"/>
+  </w:num>
+  <w:num w:numId="9" w16cid:durableId="1745301721">
+    <w:abstractNumId w:val="25"/>
+  </w:num>
+  <w:num w:numId="10" w16cid:durableId="1910843904">
     <w:abstractNumId w:val="6"/>
   </w:num>
-  <w:num w:numId="7" w16cid:durableId="1842885791">
-    <w:abstractNumId w:val="19"/>
-  </w:num>
-  <w:num w:numId="8" w16cid:durableId="448667479">
-    <w:abstractNumId w:val="40"/>
-  </w:num>
-  <w:num w:numId="9" w16cid:durableId="1745301721">
-    <w:abstractNumId w:val="22"/>
-  </w:num>
-  <w:num w:numId="10" w16cid:durableId="1910843904">
-    <w:abstractNumId w:val="4"/>
-  </w:num>
   <w:num w:numId="11" w16cid:durableId="2035643164">
-    <w:abstractNumId w:val="7"/>
+    <w:abstractNumId w:val="9"/>
   </w:num>
   <w:num w:numId="12" w16cid:durableId="1979065080">
     <w:abstractNumId w:val="1"/>
   </w:num>
   <w:num w:numId="13" w16cid:durableId="941186327">
-    <w:abstractNumId w:val="26"/>
+    <w:abstractNumId w:val="29"/>
   </w:num>
   <w:num w:numId="14" w16cid:durableId="1592930199">
-    <w:abstractNumId w:val="12"/>
+    <w:abstractNumId w:val="15"/>
   </w:num>
   <w:num w:numId="15" w16cid:durableId="1678461006">
-    <w:abstractNumId w:val="29"/>
+    <w:abstractNumId w:val="32"/>
   </w:num>
   <w:num w:numId="16" w16cid:durableId="354236870">
-    <w:abstractNumId w:val="36"/>
+    <w:abstractNumId w:val="40"/>
   </w:num>
   <w:num w:numId="17" w16cid:durableId="1505508825">
-    <w:abstractNumId w:val="35"/>
+    <w:abstractNumId w:val="39"/>
   </w:num>
   <w:num w:numId="18" w16cid:durableId="361129672">
-    <w:abstractNumId w:val="18"/>
+    <w:abstractNumId w:val="21"/>
   </w:num>
   <w:num w:numId="19" w16cid:durableId="1067268490">
-    <w:abstractNumId w:val="20"/>
+    <w:abstractNumId w:val="23"/>
   </w:num>
   <w:num w:numId="20" w16cid:durableId="625309616">
-    <w:abstractNumId w:val="37"/>
+    <w:abstractNumId w:val="41"/>
   </w:num>
   <w:num w:numId="21" w16cid:durableId="1199270718">
-    <w:abstractNumId w:val="30"/>
+    <w:abstractNumId w:val="33"/>
   </w:num>
   <w:num w:numId="22" w16cid:durableId="703557140">
+    <w:abstractNumId w:val="17"/>
+  </w:num>
+  <w:num w:numId="23" w16cid:durableId="916280960">
+    <w:abstractNumId w:val="38"/>
+  </w:num>
+  <w:num w:numId="24" w16cid:durableId="1766605902">
+    <w:abstractNumId w:val="11"/>
+  </w:num>
+  <w:num w:numId="25" w16cid:durableId="362944770">
     <w:abstractNumId w:val="14"/>
   </w:num>
-  <w:num w:numId="23" w16cid:durableId="916280960">
-    <w:abstractNumId w:val="34"/>
-  </w:num>
-  <w:num w:numId="24" w16cid:durableId="1766605902">
-    <w:abstractNumId w:val="9"/>
-  </w:num>
-  <w:num w:numId="25" w16cid:durableId="362944770">
-    <w:abstractNumId w:val="11"/>
-  </w:num>
   <w:num w:numId="26" w16cid:durableId="1062489070">
-    <w:abstractNumId w:val="10"/>
+    <w:abstractNumId w:val="12"/>
   </w:num>
   <w:num w:numId="27" w16cid:durableId="1733962721">
     <w:abstractNumId w:val="0"/>
   </w:num>
   <w:num w:numId="28" w16cid:durableId="1848668655">
-    <w:abstractNumId w:val="25"/>
+    <w:abstractNumId w:val="28"/>
   </w:num>
   <w:num w:numId="29" w16cid:durableId="515929039">
-    <w:abstractNumId w:val="32"/>
+    <w:abstractNumId w:val="35"/>
   </w:num>
   <w:num w:numId="30" w16cid:durableId="1243873336">
-    <w:abstractNumId w:val="15"/>
+    <w:abstractNumId w:val="18"/>
   </w:num>
   <w:num w:numId="31" w16cid:durableId="1595238147">
+    <w:abstractNumId w:val="16"/>
+  </w:num>
+  <w:num w:numId="32" w16cid:durableId="308293225">
+    <w:abstractNumId w:val="4"/>
+  </w:num>
+  <w:num w:numId="33" w16cid:durableId="1081871549">
+    <w:abstractNumId w:val="30"/>
+  </w:num>
+  <w:num w:numId="34" w16cid:durableId="1481650721">
+    <w:abstractNumId w:val="24"/>
+  </w:num>
+  <w:num w:numId="35" w16cid:durableId="85150504">
+    <w:abstractNumId w:val="10"/>
+  </w:num>
+  <w:num w:numId="36" w16cid:durableId="1944530387">
+    <w:abstractNumId w:val="42"/>
+  </w:num>
+  <w:num w:numId="37" w16cid:durableId="526214077">
+    <w:abstractNumId w:val="27"/>
+  </w:num>
+  <w:num w:numId="38" w16cid:durableId="1875268007">
+    <w:abstractNumId w:val="26"/>
+  </w:num>
+  <w:num w:numId="39" w16cid:durableId="611478079">
+    <w:abstractNumId w:val="19"/>
+  </w:num>
+  <w:num w:numId="40" w16cid:durableId="1528372648">
+    <w:abstractNumId w:val="31"/>
+  </w:num>
+  <w:num w:numId="41" w16cid:durableId="1734154980">
+    <w:abstractNumId w:val="44"/>
+  </w:num>
+  <w:num w:numId="42" w16cid:durableId="866715617">
+    <w:abstractNumId w:val="34"/>
+  </w:num>
+  <w:num w:numId="43" w16cid:durableId="1735079249">
+    <w:abstractNumId w:val="37"/>
+  </w:num>
+  <w:num w:numId="44" w16cid:durableId="2108230937">
     <w:abstractNumId w:val="13"/>
   </w:num>
-  <w:num w:numId="32" w16cid:durableId="308293225">
-    <w:abstractNumId w:val="3"/>
+  <w:num w:numId="45" w16cid:durableId="1889563255">
+    <w:abstractNumId w:val="5"/>
   </w:num>
-  <w:num w:numId="33" w16cid:durableId="1081871549">
-    <w:abstractNumId w:val="27"/>
+  <w:num w:numId="46" w16cid:durableId="56436603">
+    <w:abstractNumId w:val="36"/>
   </w:num>
-  <w:num w:numId="34" w16cid:durableId="1481650721">
-    <w:abstractNumId w:val="21"/>
+  <w:num w:numId="47" w16cid:durableId="159855501">
+    <w:abstractNumId w:val="47"/>
   </w:num>
-  <w:num w:numId="35" w16cid:durableId="85150504">
-    <w:abstractNumId w:val="8"/>
+  <w:num w:numId="48" w16cid:durableId="955717432">
+    <w:abstractNumId w:val="43"/>
   </w:num>
-  <w:num w:numId="36" w16cid:durableId="1944530387">
-    <w:abstractNumId w:val="38"/>
-  </w:num>
-  <w:num w:numId="37" w16cid:durableId="526214077">
-    <w:abstractNumId w:val="24"/>
-  </w:num>
-  <w:num w:numId="38" w16cid:durableId="1875268007">
-    <w:abstractNumId w:val="23"/>
-  </w:num>
-  <w:num w:numId="39" w16cid:durableId="611478079">
-    <w:abstractNumId w:val="16"/>
-  </w:num>
-  <w:num w:numId="40" w16cid:durableId="1528372648">
-    <w:abstractNumId w:val="28"/>
-  </w:num>
-  <w:num w:numId="41" w16cid:durableId="1734154980">
-    <w:abstractNumId w:val="39"/>
-  </w:num>
-  <w:num w:numId="42" w16cid:durableId="866715617">
-    <w:abstractNumId w:val="31"/>
-  </w:num>
-  <w:num w:numId="43" w16cid:durableId="1735079249">
-    <w:abstractNumId w:val="33"/>
+  <w:num w:numId="49" w16cid:durableId="151459230">
+    <w:abstractNumId w:val="2"/>
   </w:num>
 </w:numbering>
 </file>
@@ -16751,6 +17516,17 @@
       </w:tblBorders>
     </w:tblPr>
   </w:style>
+  <w:style w:type="paragraph" w:styleId="ListParagraph">
+    <w:name w:val="List Paragraph"/>
+    <w:basedOn w:val="Normal"/>
+    <w:uiPriority w:val="34"/>
+    <w:qFormat/>
+    <w:rsid w:val="00CD14D8"/>
+    <w:pPr>
+      <w:ind w:left="720"/>
+      <w:contextualSpacing/>
+    </w:pPr>
+  </w:style>
 </w:styles>
 </file>
 

</xml_diff>